<commit_message>
Dokumen Log sama Dokumentasi
</commit_message>
<xml_diff>
--- a/Docs/Final/IF2210_Dokumentasi_Binary Zoo_40.docx
+++ b/Docs/Final/IF2210_Dokumentasi_Binary Zoo_40.docx
@@ -386,8 +386,6 @@
           <w:lang w:val="id-ID"/>
         </w:rPr>
       </w:pPr>
-      <w:bookmarkStart w:id="0" w:name="_GoBack"/>
-      <w:bookmarkEnd w:id="0"/>
     </w:p>
     <w:p>
       <w:pPr>
@@ -671,7 +669,10 @@
         <w:t>multiple inheritance</w:t>
       </w:r>
       <w:r>
-        <w:t xml:space="preserve"> sehingga dibuat sebuah kelas baru bernama Amphibians yang memiliki method untuk mengubah habitat yang dapat ditinggali hewan, sehingga pada hewan yang amfibi dilakukan perubahan pada konstruktornya untuk memanggil method base class Amphibians.</w:t>
+        <w:t xml:space="preserve"> sehingga dibuat sebuah kelas baru bernama Amphibians</w:t>
+      </w:r>
+      <w:r>
+        <w:t xml:space="preserve"> untuk menampung hewan amfibi.</w:t>
       </w:r>
     </w:p>
     <w:p>
@@ -701,6 +702,7 @@
         <w:rPr>
           <w:lang w:val="id-ID"/>
         </w:rPr>
+        <w:lastRenderedPageBreak/>
         <w:t>Implementasi</w:t>
       </w:r>
       <w:r>
@@ -1199,6 +1201,8 @@
             <w:r>
               <w:t>Driver</w:t>
             </w:r>
+            <w:bookmarkStart w:id="0" w:name="_GoBack"/>
+            <w:bookmarkEnd w:id="0"/>
           </w:p>
         </w:tc>
         <w:tc>
@@ -1694,6 +1698,55 @@
         </w:tc>
       </w:tr>
     </w:tbl>
+    <w:p>
+      <w:pPr>
+        <w:rPr>
+          <w:lang w:val="id-ID"/>
+        </w:rPr>
+      </w:pPr>
+    </w:p>
+    <w:p>
+      <w:pPr>
+        <w:rPr>
+          <w:lang w:val="id-ID"/>
+        </w:rPr>
+      </w:pPr>
+    </w:p>
+    <w:p>
+      <w:pPr>
+        <w:rPr>
+          <w:lang w:val="id-ID"/>
+        </w:rPr>
+      </w:pPr>
+    </w:p>
+    <w:p>
+      <w:pPr>
+        <w:rPr>
+          <w:lang w:val="id-ID"/>
+        </w:rPr>
+      </w:pPr>
+    </w:p>
+    <w:p>
+      <w:pPr>
+        <w:rPr>
+          <w:lang w:val="id-ID"/>
+        </w:rPr>
+      </w:pPr>
+    </w:p>
+    <w:p>
+      <w:pPr>
+        <w:rPr>
+          <w:lang w:val="id-ID"/>
+        </w:rPr>
+      </w:pPr>
+    </w:p>
+    <w:p>
+      <w:pPr>
+        <w:rPr>
+          <w:lang w:val="id-ID"/>
+        </w:rPr>
+      </w:pPr>
+    </w:p>
     <w:p>
       <w:pPr>
         <w:rPr>
@@ -1717,6 +1770,7 @@
         <w:rPr>
           <w:color w:val="auto"/>
         </w:rPr>
+        <w:lastRenderedPageBreak/>
         <w:t>Versi VZ03</w:t>
       </w:r>
     </w:p>
@@ -1730,11 +1784,11 @@
       <w:tblGrid>
         <w:gridCol w:w="1523"/>
         <w:gridCol w:w="1982"/>
-        <w:gridCol w:w="2210"/>
-        <w:gridCol w:w="1940"/>
-        <w:gridCol w:w="2071"/>
-        <w:gridCol w:w="1400"/>
-        <w:gridCol w:w="2619"/>
+        <w:gridCol w:w="1877"/>
+        <w:gridCol w:w="1843"/>
+        <w:gridCol w:w="1984"/>
+        <w:gridCol w:w="1190"/>
+        <w:gridCol w:w="3346"/>
       </w:tblGrid>
       <w:tr>
         <w:trPr>
@@ -1799,7 +1853,7 @@
         </w:tc>
         <w:tc>
           <w:tcPr>
-            <w:tcW w:w="2210" w:type="dxa"/>
+            <w:tcW w:w="1877" w:type="dxa"/>
             <w:tcBorders>
               <w:top w:val="single" w:sz="4" w:space="0" w:color="auto"/>
               <w:left w:val="single" w:sz="4" w:space="0" w:color="auto"/>
@@ -1827,7 +1881,7 @@
         </w:tc>
         <w:tc>
           <w:tcPr>
-            <w:tcW w:w="1940" w:type="dxa"/>
+            <w:tcW w:w="1843" w:type="dxa"/>
             <w:tcBorders>
               <w:top w:val="single" w:sz="4" w:space="0" w:color="auto"/>
               <w:left w:val="single" w:sz="4" w:space="0" w:color="auto"/>
@@ -1855,7 +1909,7 @@
         </w:tc>
         <w:tc>
           <w:tcPr>
-            <w:tcW w:w="2071" w:type="dxa"/>
+            <w:tcW w:w="1984" w:type="dxa"/>
             <w:tcBorders>
               <w:top w:val="single" w:sz="4" w:space="0" w:color="auto"/>
               <w:left w:val="single" w:sz="4" w:space="0" w:color="auto"/>
@@ -1883,7 +1937,7 @@
         </w:tc>
         <w:tc>
           <w:tcPr>
-            <w:tcW w:w="1400" w:type="dxa"/>
+            <w:tcW w:w="1190" w:type="dxa"/>
             <w:tcBorders>
               <w:top w:val="single" w:sz="4" w:space="0" w:color="auto"/>
               <w:left w:val="single" w:sz="4" w:space="0" w:color="auto"/>
@@ -1927,7 +1981,7 @@
         </w:tc>
         <w:tc>
           <w:tcPr>
-            <w:tcW w:w="2619" w:type="dxa"/>
+            <w:tcW w:w="3346" w:type="dxa"/>
             <w:tcBorders>
               <w:top w:val="single" w:sz="4" w:space="0" w:color="auto"/>
               <w:left w:val="single" w:sz="4" w:space="0" w:color="auto"/>
@@ -1981,13 +2035,65 @@
               <w:rPr>
                 <w:szCs w:val="22"/>
               </w:rPr>
+              <w:t>a</w:t>
+            </w:r>
+            <w:r>
+              <w:rPr>
+                <w:szCs w:val="22"/>
+              </w:rPr>
+              <w:t>nimal</w:t>
+            </w:r>
+          </w:p>
+        </w:tc>
+        <w:tc>
+          <w:tcPr>
+            <w:tcW w:w="1982" w:type="dxa"/>
+            <w:tcBorders>
+              <w:top w:val="single" w:sz="4" w:space="0" w:color="auto"/>
+              <w:left w:val="single" w:sz="4" w:space="0" w:color="auto"/>
+              <w:bottom w:val="single" w:sz="4" w:space="0" w:color="auto"/>
+              <w:right w:val="single" w:sz="4" w:space="0" w:color="auto"/>
+            </w:tcBorders>
+            <w:hideMark/>
+          </w:tcPr>
+          <w:p>
+            <w:pPr>
+              <w:pStyle w:val="NoSpacing"/>
+              <w:rPr>
+                <w:szCs w:val="22"/>
+              </w:rPr>
+            </w:pPr>
+            <w:r>
+              <w:rPr>
+                <w:szCs w:val="22"/>
+              </w:rPr>
               <w:t>Animal</w:t>
             </w:r>
           </w:p>
         </w:tc>
         <w:tc>
           <w:tcPr>
-            <w:tcW w:w="1982" w:type="dxa"/>
+            <w:tcW w:w="1877" w:type="dxa"/>
+            <w:tcBorders>
+              <w:top w:val="single" w:sz="4" w:space="0" w:color="auto"/>
+              <w:left w:val="single" w:sz="4" w:space="0" w:color="auto"/>
+              <w:bottom w:val="single" w:sz="4" w:space="0" w:color="auto"/>
+              <w:right w:val="single" w:sz="4" w:space="0" w:color="auto"/>
+            </w:tcBorders>
+            <w:hideMark/>
+          </w:tcPr>
+          <w:p>
+            <w:pPr>
+              <w:jc w:val="center"/>
+            </w:pPr>
+            <w:r>
+              <w:t>-</w:t>
+            </w:r>
+          </w:p>
+        </w:tc>
+        <w:tc>
+          <w:tcPr>
+            <w:tcW w:w="1843" w:type="dxa"/>
             <w:tcBorders>
               <w:top w:val="single" w:sz="4" w:space="0" w:color="auto"/>
               <w:left w:val="single" w:sz="4" w:space="0" w:color="auto"/>
@@ -2013,53 +2119,7 @@
         </w:tc>
         <w:tc>
           <w:tcPr>
-            <w:tcW w:w="2210" w:type="dxa"/>
-            <w:tcBorders>
-              <w:top w:val="single" w:sz="4" w:space="0" w:color="auto"/>
-              <w:left w:val="single" w:sz="4" w:space="0" w:color="auto"/>
-              <w:bottom w:val="single" w:sz="4" w:space="0" w:color="auto"/>
-              <w:right w:val="single" w:sz="4" w:space="0" w:color="auto"/>
-            </w:tcBorders>
-            <w:hideMark/>
-          </w:tcPr>
-          <w:p>
-            <w:pPr>
-              <w:jc w:val="center"/>
-            </w:pPr>
-            <w:r>
-              <w:t>-</w:t>
-            </w:r>
-          </w:p>
-        </w:tc>
-        <w:tc>
-          <w:tcPr>
-            <w:tcW w:w="1940" w:type="dxa"/>
-            <w:tcBorders>
-              <w:top w:val="single" w:sz="4" w:space="0" w:color="auto"/>
-              <w:left w:val="single" w:sz="4" w:space="0" w:color="auto"/>
-              <w:bottom w:val="single" w:sz="4" w:space="0" w:color="auto"/>
-              <w:right w:val="single" w:sz="4" w:space="0" w:color="auto"/>
-            </w:tcBorders>
-            <w:hideMark/>
-          </w:tcPr>
-          <w:p>
-            <w:pPr>
-              <w:pStyle w:val="NoSpacing"/>
-              <w:rPr>
-                <w:szCs w:val="22"/>
-              </w:rPr>
-            </w:pPr>
-            <w:r>
-              <w:rPr>
-                <w:szCs w:val="22"/>
-              </w:rPr>
-              <w:t>Animal</w:t>
-            </w:r>
-          </w:p>
-        </w:tc>
-        <w:tc>
-          <w:tcPr>
-            <w:tcW w:w="2071" w:type="dxa"/>
+            <w:tcW w:w="1984" w:type="dxa"/>
             <w:tcBorders>
               <w:top w:val="single" w:sz="4" w:space="0" w:color="auto"/>
               <w:left w:val="single" w:sz="4" w:space="0" w:color="auto"/>
@@ -2079,7 +2139,7 @@
         </w:tc>
         <w:tc>
           <w:tcPr>
-            <w:tcW w:w="1400" w:type="dxa"/>
+            <w:tcW w:w="1190" w:type="dxa"/>
             <w:tcBorders>
               <w:top w:val="single" w:sz="4" w:space="0" w:color="auto"/>
               <w:left w:val="single" w:sz="4" w:space="0" w:color="auto"/>
@@ -2099,22 +2159,18 @@
         </w:tc>
         <w:tc>
           <w:tcPr>
-            <w:tcW w:w="2619" w:type="dxa"/>
-            <w:tcBorders>
-              <w:top w:val="single" w:sz="4" w:space="0" w:color="auto"/>
-              <w:left w:val="single" w:sz="4" w:space="0" w:color="auto"/>
-              <w:bottom w:val="single" w:sz="4" w:space="0" w:color="auto"/>
-              <w:right w:val="single" w:sz="4" w:space="0" w:color="auto"/>
-            </w:tcBorders>
-            <w:hideMark/>
-          </w:tcPr>
-          <w:p>
-            <w:r>
-              <w:t xml:space="preserve">Pemindahan method Render dari turunan class Animal untuk </w:t>
-            </w:r>
-            <w:r>
-              <w:lastRenderedPageBreak/>
-              <w:t xml:space="preserve">membuat </w:t>
+            <w:tcW w:w="3346" w:type="dxa"/>
+            <w:tcBorders>
+              <w:top w:val="single" w:sz="4" w:space="0" w:color="auto"/>
+              <w:left w:val="single" w:sz="4" w:space="0" w:color="auto"/>
+              <w:bottom w:val="single" w:sz="4" w:space="0" w:color="auto"/>
+              <w:right w:val="single" w:sz="4" w:space="0" w:color="auto"/>
+            </w:tcBorders>
+            <w:hideMark/>
+          </w:tcPr>
+          <w:p>
+            <w:r>
+              <w:t xml:space="preserve">Pemindahan method Render dari turunan class Animal untuk membuat </w:t>
             </w:r>
             <w:r>
               <w:rPr>
@@ -2182,7 +2238,7 @@
         </w:tc>
         <w:tc>
           <w:tcPr>
-            <w:tcW w:w="2210" w:type="dxa"/>
+            <w:tcW w:w="1877" w:type="dxa"/>
             <w:tcBorders>
               <w:top w:val="single" w:sz="4" w:space="0" w:color="auto"/>
               <w:left w:val="single" w:sz="4" w:space="0" w:color="auto"/>
@@ -2202,7 +2258,7 @@
         </w:tc>
         <w:tc>
           <w:tcPr>
-            <w:tcW w:w="1940" w:type="dxa"/>
+            <w:tcW w:w="1843" w:type="dxa"/>
             <w:tcBorders>
               <w:top w:val="single" w:sz="4" w:space="0" w:color="auto"/>
               <w:left w:val="single" w:sz="4" w:space="0" w:color="auto"/>
@@ -2228,7 +2284,7 @@
         </w:tc>
         <w:tc>
           <w:tcPr>
-            <w:tcW w:w="2071" w:type="dxa"/>
+            <w:tcW w:w="1984" w:type="dxa"/>
             <w:tcBorders>
               <w:top w:val="single" w:sz="4" w:space="0" w:color="auto"/>
               <w:left w:val="single" w:sz="4" w:space="0" w:color="auto"/>
@@ -2248,7 +2304,7 @@
         </w:tc>
         <w:tc>
           <w:tcPr>
-            <w:tcW w:w="1400" w:type="dxa"/>
+            <w:tcW w:w="1190" w:type="dxa"/>
             <w:tcBorders>
               <w:top w:val="single" w:sz="4" w:space="0" w:color="auto"/>
               <w:left w:val="single" w:sz="4" w:space="0" w:color="auto"/>
@@ -2268,7 +2324,7 @@
         </w:tc>
         <w:tc>
           <w:tcPr>
-            <w:tcW w:w="2619" w:type="dxa"/>
+            <w:tcW w:w="3346" w:type="dxa"/>
             <w:tcBorders>
               <w:top w:val="single" w:sz="4" w:space="0" w:color="auto"/>
               <w:left w:val="single" w:sz="4" w:space="0" w:color="auto"/>
@@ -2338,7 +2394,7 @@
         </w:tc>
         <w:tc>
           <w:tcPr>
-            <w:tcW w:w="2210" w:type="dxa"/>
+            <w:tcW w:w="1877" w:type="dxa"/>
             <w:tcBorders>
               <w:top w:val="single" w:sz="4" w:space="0" w:color="auto"/>
               <w:left w:val="single" w:sz="4" w:space="0" w:color="auto"/>
@@ -2358,7 +2414,7 @@
         </w:tc>
         <w:tc>
           <w:tcPr>
-            <w:tcW w:w="1940" w:type="dxa"/>
+            <w:tcW w:w="1843" w:type="dxa"/>
             <w:tcBorders>
               <w:top w:val="single" w:sz="4" w:space="0" w:color="auto"/>
               <w:left w:val="single" w:sz="4" w:space="0" w:color="auto"/>
@@ -2384,7 +2440,7 @@
         </w:tc>
         <w:tc>
           <w:tcPr>
-            <w:tcW w:w="2071" w:type="dxa"/>
+            <w:tcW w:w="1984" w:type="dxa"/>
             <w:tcBorders>
               <w:top w:val="single" w:sz="4" w:space="0" w:color="auto"/>
               <w:left w:val="single" w:sz="4" w:space="0" w:color="auto"/>
@@ -2404,7 +2460,7 @@
         </w:tc>
         <w:tc>
           <w:tcPr>
-            <w:tcW w:w="1400" w:type="dxa"/>
+            <w:tcW w:w="1190" w:type="dxa"/>
             <w:tcBorders>
               <w:top w:val="single" w:sz="4" w:space="0" w:color="auto"/>
               <w:left w:val="single" w:sz="4" w:space="0" w:color="auto"/>
@@ -2424,7 +2480,7 @@
         </w:tc>
         <w:tc>
           <w:tcPr>
-            <w:tcW w:w="2619" w:type="dxa"/>
+            <w:tcW w:w="3346" w:type="dxa"/>
             <w:tcBorders>
               <w:top w:val="single" w:sz="4" w:space="0" w:color="auto"/>
               <w:left w:val="single" w:sz="4" w:space="0" w:color="auto"/>
@@ -2494,7 +2550,7 @@
         </w:tc>
         <w:tc>
           <w:tcPr>
-            <w:tcW w:w="2210" w:type="dxa"/>
+            <w:tcW w:w="1877" w:type="dxa"/>
             <w:tcBorders>
               <w:top w:val="single" w:sz="4" w:space="0" w:color="auto"/>
               <w:left w:val="single" w:sz="4" w:space="0" w:color="auto"/>
@@ -2514,7 +2570,7 @@
         </w:tc>
         <w:tc>
           <w:tcPr>
-            <w:tcW w:w="1940" w:type="dxa"/>
+            <w:tcW w:w="1843" w:type="dxa"/>
             <w:tcBorders>
               <w:top w:val="single" w:sz="4" w:space="0" w:color="auto"/>
               <w:left w:val="single" w:sz="4" w:space="0" w:color="auto"/>
@@ -2540,7 +2596,7 @@
         </w:tc>
         <w:tc>
           <w:tcPr>
-            <w:tcW w:w="2071" w:type="dxa"/>
+            <w:tcW w:w="1984" w:type="dxa"/>
             <w:tcBorders>
               <w:top w:val="single" w:sz="4" w:space="0" w:color="auto"/>
               <w:left w:val="single" w:sz="4" w:space="0" w:color="auto"/>
@@ -2560,7 +2616,7 @@
         </w:tc>
         <w:tc>
           <w:tcPr>
-            <w:tcW w:w="1400" w:type="dxa"/>
+            <w:tcW w:w="1190" w:type="dxa"/>
             <w:tcBorders>
               <w:top w:val="single" w:sz="4" w:space="0" w:color="auto"/>
               <w:left w:val="single" w:sz="4" w:space="0" w:color="auto"/>
@@ -2580,7 +2636,7 @@
         </w:tc>
         <w:tc>
           <w:tcPr>
-            <w:tcW w:w="2619" w:type="dxa"/>
+            <w:tcW w:w="3346" w:type="dxa"/>
             <w:tcBorders>
               <w:top w:val="single" w:sz="4" w:space="0" w:color="auto"/>
               <w:left w:val="single" w:sz="4" w:space="0" w:color="auto"/>
@@ -2664,7 +2720,7 @@
         </w:tc>
         <w:tc>
           <w:tcPr>
-            <w:tcW w:w="2210" w:type="dxa"/>
+            <w:tcW w:w="1877" w:type="dxa"/>
             <w:tcBorders>
               <w:top w:val="single" w:sz="4" w:space="0" w:color="auto"/>
               <w:left w:val="single" w:sz="4" w:space="0" w:color="auto"/>
@@ -2684,7 +2740,7 @@
         </w:tc>
         <w:tc>
           <w:tcPr>
-            <w:tcW w:w="1940" w:type="dxa"/>
+            <w:tcW w:w="1843" w:type="dxa"/>
             <w:tcBorders>
               <w:top w:val="single" w:sz="4" w:space="0" w:color="auto"/>
               <w:left w:val="single" w:sz="4" w:space="0" w:color="auto"/>
@@ -2710,7 +2766,7 @@
         </w:tc>
         <w:tc>
           <w:tcPr>
-            <w:tcW w:w="2071" w:type="dxa"/>
+            <w:tcW w:w="1984" w:type="dxa"/>
             <w:tcBorders>
               <w:top w:val="single" w:sz="4" w:space="0" w:color="auto"/>
               <w:left w:val="single" w:sz="4" w:space="0" w:color="auto"/>
@@ -2730,27 +2786,27 @@
         </w:tc>
         <w:tc>
           <w:tcPr>
-            <w:tcW w:w="1400" w:type="dxa"/>
-            <w:tcBorders>
-              <w:top w:val="single" w:sz="4" w:space="0" w:color="auto"/>
-              <w:left w:val="single" w:sz="4" w:space="0" w:color="auto"/>
-              <w:bottom w:val="single" w:sz="4" w:space="0" w:color="auto"/>
-              <w:right w:val="single" w:sz="4" w:space="0" w:color="auto"/>
-            </w:tcBorders>
-            <w:hideMark/>
-          </w:tcPr>
-          <w:p>
-            <w:pPr>
-              <w:jc w:val="center"/>
-            </w:pPr>
-            <w:r>
-              <w:t>Ya</w:t>
-            </w:r>
-          </w:p>
-        </w:tc>
-        <w:tc>
-          <w:tcPr>
-            <w:tcW w:w="2619" w:type="dxa"/>
+            <w:tcW w:w="1190" w:type="dxa"/>
+            <w:tcBorders>
+              <w:top w:val="single" w:sz="4" w:space="0" w:color="auto"/>
+              <w:left w:val="single" w:sz="4" w:space="0" w:color="auto"/>
+              <w:bottom w:val="single" w:sz="4" w:space="0" w:color="auto"/>
+              <w:right w:val="single" w:sz="4" w:space="0" w:color="auto"/>
+            </w:tcBorders>
+            <w:hideMark/>
+          </w:tcPr>
+          <w:p>
+            <w:pPr>
+              <w:jc w:val="center"/>
+            </w:pPr>
+            <w:r>
+              <w:t>Tidak</w:t>
+            </w:r>
+          </w:p>
+        </w:tc>
+        <w:tc>
+          <w:tcPr>
+            <w:tcW w:w="3346" w:type="dxa"/>
             <w:tcBorders>
               <w:top w:val="single" w:sz="4" w:space="0" w:color="auto"/>
               <w:left w:val="single" w:sz="4" w:space="0" w:color="auto"/>
@@ -2819,7 +2875,7 @@
         </w:tc>
         <w:tc>
           <w:tcPr>
-            <w:tcW w:w="2210" w:type="dxa"/>
+            <w:tcW w:w="1877" w:type="dxa"/>
             <w:tcBorders>
               <w:top w:val="single" w:sz="4" w:space="0" w:color="auto"/>
               <w:left w:val="single" w:sz="4" w:space="0" w:color="auto"/>
@@ -2839,7 +2895,7 @@
         </w:tc>
         <w:tc>
           <w:tcPr>
-            <w:tcW w:w="1940" w:type="dxa"/>
+            <w:tcW w:w="1843" w:type="dxa"/>
             <w:tcBorders>
               <w:top w:val="single" w:sz="4" w:space="0" w:color="auto"/>
               <w:left w:val="single" w:sz="4" w:space="0" w:color="auto"/>
@@ -2864,7 +2920,7 @@
         </w:tc>
         <w:tc>
           <w:tcPr>
-            <w:tcW w:w="2071" w:type="dxa"/>
+            <w:tcW w:w="1984" w:type="dxa"/>
             <w:tcBorders>
               <w:top w:val="single" w:sz="4" w:space="0" w:color="auto"/>
               <w:left w:val="single" w:sz="4" w:space="0" w:color="auto"/>
@@ -2884,7 +2940,7 @@
         </w:tc>
         <w:tc>
           <w:tcPr>
-            <w:tcW w:w="1400" w:type="dxa"/>
+            <w:tcW w:w="1190" w:type="dxa"/>
             <w:tcBorders>
               <w:top w:val="single" w:sz="4" w:space="0" w:color="auto"/>
               <w:left w:val="single" w:sz="4" w:space="0" w:color="auto"/>
@@ -2904,7 +2960,7 @@
         </w:tc>
         <w:tc>
           <w:tcPr>
-            <w:tcW w:w="2619" w:type="dxa"/>
+            <w:tcW w:w="3346" w:type="dxa"/>
             <w:tcBorders>
               <w:top w:val="single" w:sz="4" w:space="0" w:color="auto"/>
               <w:left w:val="single" w:sz="4" w:space="0" w:color="auto"/>
@@ -2927,7 +2983,6 @@
         <w:tc>
           <w:tcPr>
             <w:tcW w:w="1523" w:type="dxa"/>
-            <w:vMerge w:val="restart"/>
             <w:tcBorders>
               <w:top w:val="single" w:sz="4" w:space="0" w:color="auto"/>
               <w:left w:val="single" w:sz="4" w:space="0" w:color="auto"/>
@@ -2947,14 +3002,56 @@
               <w:rPr>
                 <w:szCs w:val="22"/>
               </w:rPr>
+              <w:t>c</w:t>
+            </w:r>
+            <w:r>
+              <w:rPr>
+                <w:szCs w:val="22"/>
+              </w:rPr>
+              <w:t>age</w:t>
+            </w:r>
+          </w:p>
+        </w:tc>
+        <w:tc>
+          <w:tcPr>
+            <w:tcW w:w="1982" w:type="dxa"/>
+            <w:tcBorders>
+              <w:top w:val="single" w:sz="4" w:space="0" w:color="auto"/>
+              <w:left w:val="single" w:sz="4" w:space="0" w:color="auto"/>
+              <w:bottom w:val="single" w:sz="4" w:space="0" w:color="auto"/>
+              <w:right w:val="single" w:sz="4" w:space="0" w:color="auto"/>
+            </w:tcBorders>
+            <w:hideMark/>
+          </w:tcPr>
+          <w:p>
+            <w:r>
               <w:t>Cage</w:t>
             </w:r>
           </w:p>
         </w:tc>
         <w:tc>
           <w:tcPr>
-            <w:tcW w:w="1982" w:type="dxa"/>
-            <w:vMerge w:val="restart"/>
+            <w:tcW w:w="1877" w:type="dxa"/>
+            <w:tcBorders>
+              <w:top w:val="single" w:sz="4" w:space="0" w:color="auto"/>
+              <w:left w:val="single" w:sz="4" w:space="0" w:color="auto"/>
+              <w:bottom w:val="single" w:sz="4" w:space="0" w:color="auto"/>
+              <w:right w:val="single" w:sz="4" w:space="0" w:color="auto"/>
+            </w:tcBorders>
+            <w:hideMark/>
+          </w:tcPr>
+          <w:p>
+            <w:pPr>
+              <w:jc w:val="center"/>
+            </w:pPr>
+            <w:r>
+              <w:t>-</w:t>
+            </w:r>
+          </w:p>
+        </w:tc>
+        <w:tc>
+          <w:tcPr>
+            <w:tcW w:w="1843" w:type="dxa"/>
             <w:tcBorders>
               <w:top w:val="single" w:sz="4" w:space="0" w:color="auto"/>
               <w:left w:val="single" w:sz="4" w:space="0" w:color="auto"/>
@@ -2971,7 +3068,7 @@
         </w:tc>
         <w:tc>
           <w:tcPr>
-            <w:tcW w:w="2210" w:type="dxa"/>
+            <w:tcW w:w="1984" w:type="dxa"/>
             <w:tcBorders>
               <w:top w:val="single" w:sz="4" w:space="0" w:color="auto"/>
               <w:left w:val="single" w:sz="4" w:space="0" w:color="auto"/>
@@ -2988,48 +3085,18 @@
               <w:t>-</w:t>
             </w:r>
           </w:p>
-        </w:tc>
-        <w:tc>
-          <w:tcPr>
-            <w:tcW w:w="1940" w:type="dxa"/>
-            <w:vMerge w:val="restart"/>
-            <w:tcBorders>
-              <w:top w:val="single" w:sz="4" w:space="0" w:color="auto"/>
-              <w:left w:val="single" w:sz="4" w:space="0" w:color="auto"/>
-              <w:bottom w:val="single" w:sz="4" w:space="0" w:color="auto"/>
-              <w:right w:val="single" w:sz="4" w:space="0" w:color="auto"/>
-            </w:tcBorders>
-            <w:hideMark/>
-          </w:tcPr>
-          <w:p>
-            <w:r>
-              <w:t>Cage</w:t>
-            </w:r>
-          </w:p>
-        </w:tc>
-        <w:tc>
-          <w:tcPr>
-            <w:tcW w:w="2071" w:type="dxa"/>
-            <w:tcBorders>
-              <w:top w:val="single" w:sz="4" w:space="0" w:color="auto"/>
-              <w:left w:val="single" w:sz="4" w:space="0" w:color="auto"/>
-              <w:bottom w:val="single" w:sz="4" w:space="0" w:color="auto"/>
-              <w:right w:val="single" w:sz="4" w:space="0" w:color="auto"/>
-            </w:tcBorders>
-            <w:hideMark/>
-          </w:tcPr>
-          <w:p>
-            <w:pPr>
-              <w:jc w:val="center"/>
-            </w:pPr>
-            <w:r>
-              <w:t>-</w:t>
-            </w:r>
-          </w:p>
-        </w:tc>
-        <w:tc>
-          <w:tcPr>
-            <w:tcW w:w="1400" w:type="dxa"/>
+          <w:p>
+            <w:pPr>
+              <w:jc w:val="center"/>
+            </w:pPr>
+            <w:r>
+              <w:t>initCage</w:t>
+            </w:r>
+          </w:p>
+        </w:tc>
+        <w:tc>
+          <w:tcPr>
+            <w:tcW w:w="1190" w:type="dxa"/>
             <w:tcBorders>
               <w:top w:val="single" w:sz="4" w:space="0" w:color="auto"/>
               <w:left w:val="single" w:sz="4" w:space="0" w:color="auto"/>
@@ -3049,18 +3116,18 @@
         </w:tc>
         <w:tc>
           <w:tcPr>
-            <w:tcW w:w="2619" w:type="dxa"/>
-            <w:tcBorders>
-              <w:top w:val="single" w:sz="4" w:space="0" w:color="auto"/>
-              <w:left w:val="single" w:sz="4" w:space="0" w:color="auto"/>
-              <w:bottom w:val="single" w:sz="4" w:space="0" w:color="auto"/>
-              <w:right w:val="single" w:sz="4" w:space="0" w:color="auto"/>
-            </w:tcBorders>
-            <w:hideMark/>
-          </w:tcPr>
-          <w:p>
-            <w:r>
-              <w:t>-</w:t>
+            <w:tcW w:w="3346" w:type="dxa"/>
+            <w:tcBorders>
+              <w:top w:val="single" w:sz="4" w:space="0" w:color="auto"/>
+              <w:left w:val="single" w:sz="4" w:space="0" w:color="auto"/>
+              <w:bottom w:val="single" w:sz="4" w:space="0" w:color="auto"/>
+              <w:right w:val="single" w:sz="4" w:space="0" w:color="auto"/>
+            </w:tcBorders>
+            <w:hideMark/>
+          </w:tcPr>
+          <w:p>
+            <w:r>
+              <w:t>Perubahan dan penambahan method untuk meningkatkan efisiensi dari driver</w:t>
             </w:r>
           </w:p>
         </w:tc>
@@ -3071,99 +3138,121 @@
         </w:trPr>
         <w:tc>
           <w:tcPr>
-            <w:tcW w:w="0" w:type="auto"/>
-            <w:vMerge/>
-            <w:tcBorders>
-              <w:top w:val="single" w:sz="4" w:space="0" w:color="auto"/>
-              <w:left w:val="single" w:sz="4" w:space="0" w:color="auto"/>
-              <w:bottom w:val="single" w:sz="4" w:space="0" w:color="auto"/>
-              <w:right w:val="single" w:sz="4" w:space="0" w:color="auto"/>
-            </w:tcBorders>
-            <w:vAlign w:val="center"/>
-            <w:hideMark/>
-          </w:tcPr>
-          <w:p>
-            <w:pPr>
-              <w:rPr>
-                <w:rFonts w:eastAsia="Times New Roman" w:cs="Times New Roman"/>
-                <w:szCs w:val="22"/>
-              </w:rPr>
-            </w:pPr>
-          </w:p>
-        </w:tc>
-        <w:tc>
-          <w:tcPr>
-            <w:tcW w:w="0" w:type="auto"/>
-            <w:vMerge/>
-            <w:tcBorders>
-              <w:top w:val="single" w:sz="4" w:space="0" w:color="auto"/>
-              <w:left w:val="single" w:sz="4" w:space="0" w:color="auto"/>
-              <w:bottom w:val="single" w:sz="4" w:space="0" w:color="auto"/>
-              <w:right w:val="single" w:sz="4" w:space="0" w:color="auto"/>
-            </w:tcBorders>
-            <w:vAlign w:val="center"/>
-            <w:hideMark/>
-          </w:tcPr>
-          <w:p/>
-        </w:tc>
-        <w:tc>
-          <w:tcPr>
-            <w:tcW w:w="2210" w:type="dxa"/>
-            <w:tcBorders>
-              <w:top w:val="single" w:sz="4" w:space="0" w:color="auto"/>
-              <w:left w:val="single" w:sz="4" w:space="0" w:color="auto"/>
-              <w:bottom w:val="single" w:sz="4" w:space="0" w:color="auto"/>
-              <w:right w:val="single" w:sz="4" w:space="0" w:color="auto"/>
-            </w:tcBorders>
-            <w:hideMark/>
-          </w:tcPr>
-          <w:p>
-            <w:pPr>
-              <w:jc w:val="center"/>
-            </w:pPr>
-            <w:r>
-              <w:t>AddCage</w:t>
-            </w:r>
-          </w:p>
-        </w:tc>
-        <w:tc>
-          <w:tcPr>
-            <w:tcW w:w="0" w:type="auto"/>
-            <w:vMerge/>
-            <w:tcBorders>
-              <w:top w:val="single" w:sz="4" w:space="0" w:color="auto"/>
-              <w:left w:val="single" w:sz="4" w:space="0" w:color="auto"/>
-              <w:bottom w:val="single" w:sz="4" w:space="0" w:color="auto"/>
-              <w:right w:val="single" w:sz="4" w:space="0" w:color="auto"/>
-            </w:tcBorders>
-            <w:vAlign w:val="center"/>
-            <w:hideMark/>
-          </w:tcPr>
-          <w:p/>
-        </w:tc>
-        <w:tc>
-          <w:tcPr>
-            <w:tcW w:w="2071" w:type="dxa"/>
-            <w:tcBorders>
-              <w:top w:val="single" w:sz="4" w:space="0" w:color="auto"/>
-              <w:left w:val="single" w:sz="4" w:space="0" w:color="auto"/>
-              <w:bottom w:val="single" w:sz="4" w:space="0" w:color="auto"/>
-              <w:right w:val="single" w:sz="4" w:space="0" w:color="auto"/>
-            </w:tcBorders>
-            <w:hideMark/>
-          </w:tcPr>
-          <w:p>
-            <w:pPr>
-              <w:jc w:val="center"/>
-            </w:pPr>
-            <w:r>
-              <w:t>addCage</w:t>
-            </w:r>
-          </w:p>
-        </w:tc>
-        <w:tc>
-          <w:tcPr>
-            <w:tcW w:w="1400" w:type="dxa"/>
+            <w:tcW w:w="1523" w:type="dxa"/>
+            <w:tcBorders>
+              <w:top w:val="single" w:sz="4" w:space="0" w:color="auto"/>
+              <w:left w:val="single" w:sz="4" w:space="0" w:color="auto"/>
+              <w:bottom w:val="single" w:sz="4" w:space="0" w:color="auto"/>
+              <w:right w:val="single" w:sz="4" w:space="0" w:color="auto"/>
+            </w:tcBorders>
+            <w:hideMark/>
+          </w:tcPr>
+          <w:p>
+            <w:pPr>
+              <w:pStyle w:val="NoSpacing"/>
+              <w:rPr>
+                <w:szCs w:val="22"/>
+              </w:rPr>
+            </w:pPr>
+            <w:r>
+              <w:rPr>
+                <w:szCs w:val="22"/>
+              </w:rPr>
+              <w:t>c</w:t>
+            </w:r>
+            <w:r>
+              <w:rPr>
+                <w:szCs w:val="22"/>
+              </w:rPr>
+              <w:t>ell</w:t>
+            </w:r>
+          </w:p>
+        </w:tc>
+        <w:tc>
+          <w:tcPr>
+            <w:tcW w:w="1982" w:type="dxa"/>
+            <w:tcBorders>
+              <w:top w:val="single" w:sz="4" w:space="0" w:color="auto"/>
+              <w:left w:val="single" w:sz="4" w:space="0" w:color="auto"/>
+              <w:bottom w:val="single" w:sz="4" w:space="0" w:color="auto"/>
+              <w:right w:val="single" w:sz="4" w:space="0" w:color="auto"/>
+            </w:tcBorders>
+            <w:hideMark/>
+          </w:tcPr>
+          <w:p>
+            <w:r>
+              <w:t>Cell</w:t>
+            </w:r>
+          </w:p>
+        </w:tc>
+        <w:tc>
+          <w:tcPr>
+            <w:tcW w:w="1877" w:type="dxa"/>
+            <w:tcBorders>
+              <w:top w:val="single" w:sz="4" w:space="0" w:color="auto"/>
+              <w:left w:val="single" w:sz="4" w:space="0" w:color="auto"/>
+              <w:bottom w:val="single" w:sz="4" w:space="0" w:color="auto"/>
+              <w:right w:val="single" w:sz="4" w:space="0" w:color="auto"/>
+            </w:tcBorders>
+            <w:hideMark/>
+          </w:tcPr>
+          <w:p>
+            <w:pPr>
+              <w:jc w:val="center"/>
+            </w:pPr>
+            <w:r>
+              <w:t>-</w:t>
+            </w:r>
+          </w:p>
+        </w:tc>
+        <w:tc>
+          <w:tcPr>
+            <w:tcW w:w="1843" w:type="dxa"/>
+            <w:tcBorders>
+              <w:top w:val="single" w:sz="4" w:space="0" w:color="auto"/>
+              <w:left w:val="single" w:sz="4" w:space="0" w:color="auto"/>
+              <w:bottom w:val="single" w:sz="4" w:space="0" w:color="auto"/>
+              <w:right w:val="single" w:sz="4" w:space="0" w:color="auto"/>
+            </w:tcBorders>
+            <w:hideMark/>
+          </w:tcPr>
+          <w:p>
+            <w:r>
+              <w:t>Cell</w:t>
+            </w:r>
+          </w:p>
+        </w:tc>
+        <w:tc>
+          <w:tcPr>
+            <w:tcW w:w="1984" w:type="dxa"/>
+            <w:tcBorders>
+              <w:top w:val="single" w:sz="4" w:space="0" w:color="auto"/>
+              <w:left w:val="single" w:sz="4" w:space="0" w:color="auto"/>
+              <w:bottom w:val="single" w:sz="4" w:space="0" w:color="auto"/>
+              <w:right w:val="single" w:sz="4" w:space="0" w:color="auto"/>
+            </w:tcBorders>
+            <w:hideMark/>
+          </w:tcPr>
+          <w:p>
+            <w:pPr>
+              <w:jc w:val="center"/>
+            </w:pPr>
+            <w:r>
+              <w:t>-</w:t>
+            </w:r>
+          </w:p>
+          <w:p>
+            <w:pPr>
+              <w:jc w:val="center"/>
+            </w:pPr>
+            <w:r>
+              <w:t>isHabitat</w:t>
+            </w:r>
+          </w:p>
+        </w:tc>
+        <w:tc>
+          <w:tcPr>
+            <w:tcW w:w="1190" w:type="dxa"/>
             <w:tcBorders>
               <w:top w:val="single" w:sz="4" w:space="0" w:color="auto"/>
               <w:left w:val="single" w:sz="4" w:space="0" w:color="auto"/>
@@ -3183,16 +3272,31 @@
         </w:tc>
         <w:tc>
           <w:tcPr>
-            <w:tcW w:w="2619" w:type="dxa"/>
-            <w:vMerge w:val="restart"/>
-            <w:tcBorders>
-              <w:top w:val="single" w:sz="4" w:space="0" w:color="auto"/>
-              <w:left w:val="single" w:sz="4" w:space="0" w:color="auto"/>
-              <w:bottom w:val="single" w:sz="4" w:space="0" w:color="auto"/>
-              <w:right w:val="single" w:sz="4" w:space="0" w:color="auto"/>
-            </w:tcBorders>
-            <w:hideMark/>
-          </w:tcPr>
+            <w:tcW w:w="3346" w:type="dxa"/>
+            <w:tcBorders>
+              <w:top w:val="single" w:sz="4" w:space="0" w:color="auto"/>
+              <w:left w:val="single" w:sz="4" w:space="0" w:color="auto"/>
+              <w:bottom w:val="single" w:sz="4" w:space="0" w:color="auto"/>
+              <w:right w:val="single" w:sz="4" w:space="0" w:color="auto"/>
+            </w:tcBorders>
+            <w:hideMark/>
+          </w:tcPr>
+          <w:p>
+            <w:pPr>
+              <w:rPr>
+                <w:i/>
+              </w:rPr>
+            </w:pPr>
+            <w:r>
+              <w:t xml:space="preserve">Pengubahan kelas menjadi kelas </w:t>
+            </w:r>
+            <w:r>
+              <w:rPr>
+                <w:i/>
+              </w:rPr>
+              <w:t>abstract</w:t>
+            </w:r>
+          </w:p>
           <w:p>
             <w:r>
               <w:t>Penambahan method untuk meningkatkan efisiensi dari driver</w:t>
@@ -3206,44 +3310,72 @@
         </w:trPr>
         <w:tc>
           <w:tcPr>
-            <w:tcW w:w="0" w:type="auto"/>
-            <w:vMerge/>
-            <w:tcBorders>
-              <w:top w:val="single" w:sz="4" w:space="0" w:color="auto"/>
-              <w:left w:val="single" w:sz="4" w:space="0" w:color="auto"/>
-              <w:bottom w:val="single" w:sz="4" w:space="0" w:color="auto"/>
-              <w:right w:val="single" w:sz="4" w:space="0" w:color="auto"/>
-            </w:tcBorders>
-            <w:vAlign w:val="center"/>
-            <w:hideMark/>
-          </w:tcPr>
-          <w:p>
-            <w:pPr>
-              <w:rPr>
-                <w:rFonts w:eastAsia="Times New Roman" w:cs="Times New Roman"/>
-                <w:szCs w:val="22"/>
-              </w:rPr>
-            </w:pPr>
-          </w:p>
-        </w:tc>
-        <w:tc>
-          <w:tcPr>
-            <w:tcW w:w="0" w:type="auto"/>
-            <w:vMerge/>
-            <w:tcBorders>
-              <w:top w:val="single" w:sz="4" w:space="0" w:color="auto"/>
-              <w:left w:val="single" w:sz="4" w:space="0" w:color="auto"/>
-              <w:bottom w:val="single" w:sz="4" w:space="0" w:color="auto"/>
-              <w:right w:val="single" w:sz="4" w:space="0" w:color="auto"/>
-            </w:tcBorders>
-            <w:vAlign w:val="center"/>
-            <w:hideMark/>
-          </w:tcPr>
-          <w:p/>
-        </w:tc>
-        <w:tc>
-          <w:tcPr>
-            <w:tcW w:w="2210" w:type="dxa"/>
+            <w:tcW w:w="1523" w:type="dxa"/>
+            <w:vMerge w:val="restart"/>
+            <w:tcBorders>
+              <w:top w:val="single" w:sz="4" w:space="0" w:color="auto"/>
+              <w:left w:val="single" w:sz="4" w:space="0" w:color="auto"/>
+              <w:bottom w:val="single" w:sz="4" w:space="0" w:color="auto"/>
+              <w:right w:val="single" w:sz="4" w:space="0" w:color="auto"/>
+            </w:tcBorders>
+            <w:hideMark/>
+          </w:tcPr>
+          <w:p>
+            <w:pPr>
+              <w:pStyle w:val="NoSpacing"/>
+              <w:rPr>
+                <w:szCs w:val="22"/>
+              </w:rPr>
+            </w:pPr>
+            <w:r>
+              <w:rPr>
+                <w:szCs w:val="22"/>
+              </w:rPr>
+              <w:t>cell.</w:t>
+            </w:r>
+            <w:r>
+              <w:rPr>
+                <w:szCs w:val="22"/>
+              </w:rPr>
+              <w:t>h</w:t>
+            </w:r>
+            <w:r>
+              <w:rPr>
+                <w:szCs w:val="22"/>
+              </w:rPr>
+              <w:t>abitat</w:t>
+            </w:r>
+          </w:p>
+        </w:tc>
+        <w:tc>
+          <w:tcPr>
+            <w:tcW w:w="1982" w:type="dxa"/>
+            <w:tcBorders>
+              <w:top w:val="single" w:sz="4" w:space="0" w:color="auto"/>
+              <w:left w:val="single" w:sz="4" w:space="0" w:color="auto"/>
+              <w:bottom w:val="single" w:sz="4" w:space="0" w:color="auto"/>
+              <w:right w:val="single" w:sz="4" w:space="0" w:color="auto"/>
+            </w:tcBorders>
+            <w:hideMark/>
+          </w:tcPr>
+          <w:p>
+            <w:pPr>
+              <w:pStyle w:val="NoSpacing"/>
+              <w:rPr>
+                <w:szCs w:val="22"/>
+              </w:rPr>
+            </w:pPr>
+            <w:r>
+              <w:rPr>
+                <w:szCs w:val="22"/>
+              </w:rPr>
+              <w:t>Habitat</w:t>
+            </w:r>
+          </w:p>
+        </w:tc>
+        <w:tc>
+          <w:tcPr>
+            <w:tcW w:w="1877" w:type="dxa"/>
             <w:tcBorders>
               <w:top w:val="single" w:sz="4" w:space="0" w:color="auto"/>
               <w:left w:val="single" w:sz="4" w:space="0" w:color="auto"/>
@@ -3263,69 +3395,86 @@
         </w:tc>
         <w:tc>
           <w:tcPr>
-            <w:tcW w:w="0" w:type="auto"/>
-            <w:vMerge/>
-            <w:tcBorders>
-              <w:top w:val="single" w:sz="4" w:space="0" w:color="auto"/>
-              <w:left w:val="single" w:sz="4" w:space="0" w:color="auto"/>
-              <w:bottom w:val="single" w:sz="4" w:space="0" w:color="auto"/>
-              <w:right w:val="single" w:sz="4" w:space="0" w:color="auto"/>
-            </w:tcBorders>
-            <w:vAlign w:val="center"/>
-            <w:hideMark/>
-          </w:tcPr>
-          <w:p/>
-        </w:tc>
-        <w:tc>
-          <w:tcPr>
-            <w:tcW w:w="2071" w:type="dxa"/>
-            <w:tcBorders>
-              <w:top w:val="single" w:sz="4" w:space="0" w:color="auto"/>
-              <w:left w:val="single" w:sz="4" w:space="0" w:color="auto"/>
-              <w:bottom w:val="single" w:sz="4" w:space="0" w:color="auto"/>
-              <w:right w:val="single" w:sz="4" w:space="0" w:color="auto"/>
-            </w:tcBorders>
-            <w:hideMark/>
-          </w:tcPr>
-          <w:p>
-            <w:pPr>
-              <w:jc w:val="center"/>
-            </w:pPr>
-            <w:r>
-              <w:t>initCage</w:t>
-            </w:r>
-          </w:p>
-        </w:tc>
-        <w:tc>
-          <w:tcPr>
-            <w:tcW w:w="1400" w:type="dxa"/>
-            <w:tcBorders>
-              <w:top w:val="single" w:sz="4" w:space="0" w:color="auto"/>
-              <w:left w:val="single" w:sz="4" w:space="0" w:color="auto"/>
-              <w:bottom w:val="single" w:sz="4" w:space="0" w:color="auto"/>
-              <w:right w:val="single" w:sz="4" w:space="0" w:color="auto"/>
-            </w:tcBorders>
-          </w:tcPr>
-          <w:p>
-            <w:pPr>
-              <w:jc w:val="center"/>
-            </w:pPr>
-          </w:p>
-        </w:tc>
-        <w:tc>
-          <w:tcPr>
-            <w:tcW w:w="2619" w:type="dxa"/>
-            <w:vMerge/>
-            <w:tcBorders>
-              <w:top w:val="single" w:sz="4" w:space="0" w:color="auto"/>
-              <w:left w:val="single" w:sz="4" w:space="0" w:color="auto"/>
-              <w:bottom w:val="single" w:sz="4" w:space="0" w:color="auto"/>
-              <w:right w:val="single" w:sz="4" w:space="0" w:color="auto"/>
-            </w:tcBorders>
-            <w:vAlign w:val="center"/>
-            <w:hideMark/>
-          </w:tcPr>
-          <w:p/>
+            <w:tcW w:w="1843" w:type="dxa"/>
+            <w:tcBorders>
+              <w:top w:val="single" w:sz="4" w:space="0" w:color="auto"/>
+              <w:left w:val="single" w:sz="4" w:space="0" w:color="auto"/>
+              <w:bottom w:val="single" w:sz="4" w:space="0" w:color="auto"/>
+              <w:right w:val="single" w:sz="4" w:space="0" w:color="auto"/>
+            </w:tcBorders>
+            <w:hideMark/>
+          </w:tcPr>
+          <w:p>
+            <w:pPr>
+              <w:pStyle w:val="NoSpacing"/>
+              <w:rPr>
+                <w:szCs w:val="22"/>
+              </w:rPr>
+            </w:pPr>
+            <w:r>
+              <w:rPr>
+                <w:szCs w:val="22"/>
+              </w:rPr>
+              <w:t>Habitat</w:t>
+            </w:r>
+          </w:p>
+        </w:tc>
+        <w:tc>
+          <w:tcPr>
+            <w:tcW w:w="1984" w:type="dxa"/>
+            <w:tcBorders>
+              <w:top w:val="single" w:sz="4" w:space="0" w:color="auto"/>
+              <w:left w:val="single" w:sz="4" w:space="0" w:color="auto"/>
+              <w:bottom w:val="single" w:sz="4" w:space="0" w:color="auto"/>
+              <w:right w:val="single" w:sz="4" w:space="0" w:color="auto"/>
+            </w:tcBorders>
+            <w:hideMark/>
+          </w:tcPr>
+          <w:p>
+            <w:pPr>
+              <w:jc w:val="center"/>
+            </w:pPr>
+            <w:r>
+              <w:t>-</w:t>
+            </w:r>
+          </w:p>
+        </w:tc>
+        <w:tc>
+          <w:tcPr>
+            <w:tcW w:w="1190" w:type="dxa"/>
+            <w:tcBorders>
+              <w:top w:val="single" w:sz="4" w:space="0" w:color="auto"/>
+              <w:left w:val="single" w:sz="4" w:space="0" w:color="auto"/>
+              <w:bottom w:val="single" w:sz="4" w:space="0" w:color="auto"/>
+              <w:right w:val="single" w:sz="4" w:space="0" w:color="auto"/>
+            </w:tcBorders>
+            <w:hideMark/>
+          </w:tcPr>
+          <w:p>
+            <w:pPr>
+              <w:jc w:val="center"/>
+            </w:pPr>
+            <w:r>
+              <w:t>Ya</w:t>
+            </w:r>
+          </w:p>
+        </w:tc>
+        <w:tc>
+          <w:tcPr>
+            <w:tcW w:w="3346" w:type="dxa"/>
+            <w:tcBorders>
+              <w:top w:val="single" w:sz="4" w:space="0" w:color="auto"/>
+              <w:left w:val="single" w:sz="4" w:space="0" w:color="auto"/>
+              <w:bottom w:val="single" w:sz="4" w:space="0" w:color="auto"/>
+              <w:right w:val="single" w:sz="4" w:space="0" w:color="auto"/>
+            </w:tcBorders>
+            <w:hideMark/>
+          </w:tcPr>
+          <w:p>
+            <w:r>
+              <w:t>-</w:t>
+            </w:r>
+          </w:p>
         </w:tc>
       </w:tr>
       <w:tr>
@@ -3334,7 +3483,29 @@
         </w:trPr>
         <w:tc>
           <w:tcPr>
-            <w:tcW w:w="1523" w:type="dxa"/>
+            <w:tcW w:w="0" w:type="auto"/>
+            <w:vMerge/>
+            <w:tcBorders>
+              <w:top w:val="single" w:sz="4" w:space="0" w:color="auto"/>
+              <w:left w:val="single" w:sz="4" w:space="0" w:color="auto"/>
+              <w:bottom w:val="single" w:sz="4" w:space="0" w:color="auto"/>
+              <w:right w:val="single" w:sz="4" w:space="0" w:color="auto"/>
+            </w:tcBorders>
+            <w:vAlign w:val="center"/>
+            <w:hideMark/>
+          </w:tcPr>
+          <w:p>
+            <w:pPr>
+              <w:rPr>
+                <w:rFonts w:eastAsia="Times New Roman" w:cs="Times New Roman"/>
+                <w:szCs w:val="22"/>
+              </w:rPr>
+            </w:pPr>
+          </w:p>
+        </w:tc>
+        <w:tc>
+          <w:tcPr>
+            <w:tcW w:w="1982" w:type="dxa"/>
             <w:tcBorders>
               <w:top w:val="single" w:sz="4" w:space="0" w:color="auto"/>
               <w:left w:val="single" w:sz="4" w:space="0" w:color="auto"/>
@@ -3354,30 +3525,13 @@
               <w:rPr>
                 <w:szCs w:val="22"/>
               </w:rPr>
-              <w:t>Cell</w:t>
-            </w:r>
-          </w:p>
-        </w:tc>
-        <w:tc>
-          <w:tcPr>
-            <w:tcW w:w="1982" w:type="dxa"/>
-            <w:tcBorders>
-              <w:top w:val="single" w:sz="4" w:space="0" w:color="auto"/>
-              <w:left w:val="single" w:sz="4" w:space="0" w:color="auto"/>
-              <w:bottom w:val="single" w:sz="4" w:space="0" w:color="auto"/>
-              <w:right w:val="single" w:sz="4" w:space="0" w:color="auto"/>
-            </w:tcBorders>
-            <w:hideMark/>
-          </w:tcPr>
-          <w:p>
-            <w:r>
-              <w:t>Cell</w:t>
-            </w:r>
-          </w:p>
-        </w:tc>
-        <w:tc>
-          <w:tcPr>
-            <w:tcW w:w="2210" w:type="dxa"/>
+              <w:t>AirHabitat</w:t>
+            </w:r>
+          </w:p>
+        </w:tc>
+        <w:tc>
+          <w:tcPr>
+            <w:tcW w:w="1877" w:type="dxa"/>
             <w:tcBorders>
               <w:top w:val="single" w:sz="4" w:space="0" w:color="auto"/>
               <w:left w:val="single" w:sz="4" w:space="0" w:color="auto"/>
@@ -3397,24 +3551,33 @@
         </w:tc>
         <w:tc>
           <w:tcPr>
-            <w:tcW w:w="1940" w:type="dxa"/>
-            <w:tcBorders>
-              <w:top w:val="single" w:sz="4" w:space="0" w:color="auto"/>
-              <w:left w:val="single" w:sz="4" w:space="0" w:color="auto"/>
-              <w:bottom w:val="single" w:sz="4" w:space="0" w:color="auto"/>
-              <w:right w:val="single" w:sz="4" w:space="0" w:color="auto"/>
-            </w:tcBorders>
-            <w:hideMark/>
-          </w:tcPr>
-          <w:p>
-            <w:r>
-              <w:t>Cell</w:t>
-            </w:r>
-          </w:p>
-        </w:tc>
-        <w:tc>
-          <w:tcPr>
-            <w:tcW w:w="2071" w:type="dxa"/>
+            <w:tcW w:w="1843" w:type="dxa"/>
+            <w:tcBorders>
+              <w:top w:val="single" w:sz="4" w:space="0" w:color="auto"/>
+              <w:left w:val="single" w:sz="4" w:space="0" w:color="auto"/>
+              <w:bottom w:val="single" w:sz="4" w:space="0" w:color="auto"/>
+              <w:right w:val="single" w:sz="4" w:space="0" w:color="auto"/>
+            </w:tcBorders>
+            <w:hideMark/>
+          </w:tcPr>
+          <w:p>
+            <w:pPr>
+              <w:pStyle w:val="NoSpacing"/>
+              <w:rPr>
+                <w:szCs w:val="22"/>
+              </w:rPr>
+            </w:pPr>
+            <w:r>
+              <w:rPr>
+                <w:szCs w:val="22"/>
+              </w:rPr>
+              <w:t>AirHabitat</w:t>
+            </w:r>
+          </w:p>
+        </w:tc>
+        <w:tc>
+          <w:tcPr>
+            <w:tcW w:w="1984" w:type="dxa"/>
             <w:tcBorders>
               <w:top w:val="single" w:sz="4" w:space="0" w:color="auto"/>
               <w:left w:val="single" w:sz="4" w:space="0" w:color="auto"/>
@@ -3431,18 +3594,10 @@
               <w:t>-</w:t>
             </w:r>
           </w:p>
-          <w:p>
-            <w:pPr>
-              <w:jc w:val="center"/>
-            </w:pPr>
-            <w:r>
-              <w:t>isHabitat</w:t>
-            </w:r>
-          </w:p>
-        </w:tc>
-        <w:tc>
-          <w:tcPr>
-            <w:tcW w:w="1400" w:type="dxa"/>
+        </w:tc>
+        <w:tc>
+          <w:tcPr>
+            <w:tcW w:w="1190" w:type="dxa"/>
             <w:tcBorders>
               <w:top w:val="single" w:sz="4" w:space="0" w:color="auto"/>
               <w:left w:val="single" w:sz="4" w:space="0" w:color="auto"/>
@@ -3462,34 +3617,24 @@
         </w:tc>
         <w:tc>
           <w:tcPr>
-            <w:tcW w:w="2619" w:type="dxa"/>
-            <w:tcBorders>
-              <w:top w:val="single" w:sz="4" w:space="0" w:color="auto"/>
-              <w:left w:val="single" w:sz="4" w:space="0" w:color="auto"/>
-              <w:bottom w:val="single" w:sz="4" w:space="0" w:color="auto"/>
-              <w:right w:val="single" w:sz="4" w:space="0" w:color="auto"/>
-            </w:tcBorders>
-            <w:hideMark/>
-          </w:tcPr>
-          <w:p>
-            <w:pPr>
+            <w:tcW w:w="3346" w:type="dxa"/>
+            <w:tcBorders>
+              <w:top w:val="single" w:sz="4" w:space="0" w:color="auto"/>
+              <w:left w:val="single" w:sz="4" w:space="0" w:color="auto"/>
+              <w:bottom w:val="single" w:sz="4" w:space="0" w:color="auto"/>
+              <w:right w:val="single" w:sz="4" w:space="0" w:color="auto"/>
+            </w:tcBorders>
+            <w:hideMark/>
+          </w:tcPr>
+          <w:p>
+            <w:r>
+              <w:t xml:space="preserve">Pengubahan kelas menjadi kelas </w:t>
+            </w:r>
+            <w:r>
               <w:rPr>
                 <w:i/>
               </w:rPr>
-            </w:pPr>
-            <w:r>
-              <w:t xml:space="preserve">Pengubahan kelas menjadi kelas </w:t>
-            </w:r>
-            <w:r>
-              <w:rPr>
-                <w:i/>
-              </w:rPr>
               <w:t>abstract</w:t>
-            </w:r>
-          </w:p>
-          <w:p>
-            <w:r>
-              <w:t>Penambahan method untuk meningkatkan efisiensi dari driver</w:t>
             </w:r>
           </w:p>
         </w:tc>
@@ -3500,8 +3645,29 @@
         </w:trPr>
         <w:tc>
           <w:tcPr>
-            <w:tcW w:w="1523" w:type="dxa"/>
-            <w:vMerge w:val="restart"/>
+            <w:tcW w:w="0" w:type="auto"/>
+            <w:vMerge/>
+            <w:tcBorders>
+              <w:top w:val="single" w:sz="4" w:space="0" w:color="auto"/>
+              <w:left w:val="single" w:sz="4" w:space="0" w:color="auto"/>
+              <w:bottom w:val="single" w:sz="4" w:space="0" w:color="auto"/>
+              <w:right w:val="single" w:sz="4" w:space="0" w:color="auto"/>
+            </w:tcBorders>
+            <w:vAlign w:val="center"/>
+            <w:hideMark/>
+          </w:tcPr>
+          <w:p>
+            <w:pPr>
+              <w:rPr>
+                <w:rFonts w:eastAsia="Times New Roman" w:cs="Times New Roman"/>
+                <w:szCs w:val="22"/>
+              </w:rPr>
+            </w:pPr>
+          </w:p>
+        </w:tc>
+        <w:tc>
+          <w:tcPr>
+            <w:tcW w:w="1982" w:type="dxa"/>
             <w:tcBorders>
               <w:top w:val="single" w:sz="4" w:space="0" w:color="auto"/>
               <w:left w:val="single" w:sz="4" w:space="0" w:color="auto"/>
@@ -3521,13 +3687,33 @@
               <w:rPr>
                 <w:szCs w:val="22"/>
               </w:rPr>
-              <w:t>Habitat</w:t>
-            </w:r>
-          </w:p>
-        </w:tc>
-        <w:tc>
-          <w:tcPr>
-            <w:tcW w:w="1982" w:type="dxa"/>
+              <w:t>LandHabitat</w:t>
+            </w:r>
+          </w:p>
+        </w:tc>
+        <w:tc>
+          <w:tcPr>
+            <w:tcW w:w="1877" w:type="dxa"/>
+            <w:tcBorders>
+              <w:top w:val="single" w:sz="4" w:space="0" w:color="auto"/>
+              <w:left w:val="single" w:sz="4" w:space="0" w:color="auto"/>
+              <w:bottom w:val="single" w:sz="4" w:space="0" w:color="auto"/>
+              <w:right w:val="single" w:sz="4" w:space="0" w:color="auto"/>
+            </w:tcBorders>
+            <w:hideMark/>
+          </w:tcPr>
+          <w:p>
+            <w:pPr>
+              <w:jc w:val="center"/>
+            </w:pPr>
+            <w:r>
+              <w:t>-</w:t>
+            </w:r>
+          </w:p>
+        </w:tc>
+        <w:tc>
+          <w:tcPr>
+            <w:tcW w:w="1843" w:type="dxa"/>
             <w:tcBorders>
               <w:top w:val="single" w:sz="4" w:space="0" w:color="auto"/>
               <w:left w:val="single" w:sz="4" w:space="0" w:color="auto"/>
@@ -3547,13 +3733,13 @@
               <w:rPr>
                 <w:szCs w:val="22"/>
               </w:rPr>
-              <w:t>Habitat</w:t>
-            </w:r>
-          </w:p>
-        </w:tc>
-        <w:tc>
-          <w:tcPr>
-            <w:tcW w:w="2210" w:type="dxa"/>
+              <w:t>LandHabitat</w:t>
+            </w:r>
+          </w:p>
+        </w:tc>
+        <w:tc>
+          <w:tcPr>
+            <w:tcW w:w="1984" w:type="dxa"/>
             <w:tcBorders>
               <w:top w:val="single" w:sz="4" w:space="0" w:color="auto"/>
               <w:left w:val="single" w:sz="4" w:space="0" w:color="auto"/>
@@ -3573,53 +3759,7 @@
         </w:tc>
         <w:tc>
           <w:tcPr>
-            <w:tcW w:w="1940" w:type="dxa"/>
-            <w:tcBorders>
-              <w:top w:val="single" w:sz="4" w:space="0" w:color="auto"/>
-              <w:left w:val="single" w:sz="4" w:space="0" w:color="auto"/>
-              <w:bottom w:val="single" w:sz="4" w:space="0" w:color="auto"/>
-              <w:right w:val="single" w:sz="4" w:space="0" w:color="auto"/>
-            </w:tcBorders>
-            <w:hideMark/>
-          </w:tcPr>
-          <w:p>
-            <w:pPr>
-              <w:pStyle w:val="NoSpacing"/>
-              <w:rPr>
-                <w:szCs w:val="22"/>
-              </w:rPr>
-            </w:pPr>
-            <w:r>
-              <w:rPr>
-                <w:szCs w:val="22"/>
-              </w:rPr>
-              <w:t>Habitat</w:t>
-            </w:r>
-          </w:p>
-        </w:tc>
-        <w:tc>
-          <w:tcPr>
-            <w:tcW w:w="2071" w:type="dxa"/>
-            <w:tcBorders>
-              <w:top w:val="single" w:sz="4" w:space="0" w:color="auto"/>
-              <w:left w:val="single" w:sz="4" w:space="0" w:color="auto"/>
-              <w:bottom w:val="single" w:sz="4" w:space="0" w:color="auto"/>
-              <w:right w:val="single" w:sz="4" w:space="0" w:color="auto"/>
-            </w:tcBorders>
-            <w:hideMark/>
-          </w:tcPr>
-          <w:p>
-            <w:pPr>
-              <w:jc w:val="center"/>
-            </w:pPr>
-            <w:r>
-              <w:t>-</w:t>
-            </w:r>
-          </w:p>
-        </w:tc>
-        <w:tc>
-          <w:tcPr>
-            <w:tcW w:w="1400" w:type="dxa"/>
+            <w:tcW w:w="1190" w:type="dxa"/>
             <w:tcBorders>
               <w:top w:val="single" w:sz="4" w:space="0" w:color="auto"/>
               <w:left w:val="single" w:sz="4" w:space="0" w:color="auto"/>
@@ -3639,18 +3779,24 @@
         </w:tc>
         <w:tc>
           <w:tcPr>
-            <w:tcW w:w="2619" w:type="dxa"/>
-            <w:tcBorders>
-              <w:top w:val="single" w:sz="4" w:space="0" w:color="auto"/>
-              <w:left w:val="single" w:sz="4" w:space="0" w:color="auto"/>
-              <w:bottom w:val="single" w:sz="4" w:space="0" w:color="auto"/>
-              <w:right w:val="single" w:sz="4" w:space="0" w:color="auto"/>
-            </w:tcBorders>
-            <w:hideMark/>
-          </w:tcPr>
-          <w:p>
-            <w:r>
-              <w:t>-</w:t>
+            <w:tcW w:w="3346" w:type="dxa"/>
+            <w:tcBorders>
+              <w:top w:val="single" w:sz="4" w:space="0" w:color="auto"/>
+              <w:left w:val="single" w:sz="4" w:space="0" w:color="auto"/>
+              <w:bottom w:val="single" w:sz="4" w:space="0" w:color="auto"/>
+              <w:right w:val="single" w:sz="4" w:space="0" w:color="auto"/>
+            </w:tcBorders>
+            <w:hideMark/>
+          </w:tcPr>
+          <w:p>
+            <w:r>
+              <w:t xml:space="preserve">Pengubahan kelas menjadi kelas </w:t>
+            </w:r>
+            <w:r>
+              <w:rPr>
+                <w:i/>
+              </w:rPr>
+              <w:t>abstract</w:t>
             </w:r>
           </w:p>
         </w:tc>
@@ -3703,13 +3849,13 @@
               <w:rPr>
                 <w:szCs w:val="22"/>
               </w:rPr>
-              <w:t>AirHabitat</w:t>
-            </w:r>
-          </w:p>
-        </w:tc>
-        <w:tc>
-          <w:tcPr>
-            <w:tcW w:w="2210" w:type="dxa"/>
+              <w:t>WaterHabitat</w:t>
+            </w:r>
+          </w:p>
+        </w:tc>
+        <w:tc>
+          <w:tcPr>
+            <w:tcW w:w="1877" w:type="dxa"/>
             <w:tcBorders>
               <w:top w:val="single" w:sz="4" w:space="0" w:color="auto"/>
               <w:left w:val="single" w:sz="4" w:space="0" w:color="auto"/>
@@ -3729,7 +3875,7 @@
         </w:tc>
         <w:tc>
           <w:tcPr>
-            <w:tcW w:w="1940" w:type="dxa"/>
+            <w:tcW w:w="1843" w:type="dxa"/>
             <w:tcBorders>
               <w:top w:val="single" w:sz="4" w:space="0" w:color="auto"/>
               <w:left w:val="single" w:sz="4" w:space="0" w:color="auto"/>
@@ -3749,13 +3895,13 @@
               <w:rPr>
                 <w:szCs w:val="22"/>
               </w:rPr>
-              <w:t>AirHabitat</w:t>
-            </w:r>
-          </w:p>
-        </w:tc>
-        <w:tc>
-          <w:tcPr>
-            <w:tcW w:w="2071" w:type="dxa"/>
+              <w:t>WaterHabitat</w:t>
+            </w:r>
+          </w:p>
+        </w:tc>
+        <w:tc>
+          <w:tcPr>
+            <w:tcW w:w="1984" w:type="dxa"/>
             <w:tcBorders>
               <w:top w:val="single" w:sz="4" w:space="0" w:color="auto"/>
               <w:left w:val="single" w:sz="4" w:space="0" w:color="auto"/>
@@ -3775,7 +3921,7 @@
         </w:tc>
         <w:tc>
           <w:tcPr>
-            <w:tcW w:w="1400" w:type="dxa"/>
+            <w:tcW w:w="1190" w:type="dxa"/>
             <w:tcBorders>
               <w:top w:val="single" w:sz="4" w:space="0" w:color="auto"/>
               <w:left w:val="single" w:sz="4" w:space="0" w:color="auto"/>
@@ -3795,7 +3941,7 @@
         </w:tc>
         <w:tc>
           <w:tcPr>
-            <w:tcW w:w="2619" w:type="dxa"/>
+            <w:tcW w:w="3346" w:type="dxa"/>
             <w:tcBorders>
               <w:top w:val="single" w:sz="4" w:space="0" w:color="auto"/>
               <w:left w:val="single" w:sz="4" w:space="0" w:color="auto"/>
@@ -3823,24 +3969,41 @@
         </w:trPr>
         <w:tc>
           <w:tcPr>
-            <w:tcW w:w="0" w:type="auto"/>
-            <w:vMerge/>
-            <w:tcBorders>
-              <w:top w:val="single" w:sz="4" w:space="0" w:color="auto"/>
-              <w:left w:val="single" w:sz="4" w:space="0" w:color="auto"/>
-              <w:bottom w:val="single" w:sz="4" w:space="0" w:color="auto"/>
-              <w:right w:val="single" w:sz="4" w:space="0" w:color="auto"/>
-            </w:tcBorders>
-            <w:vAlign w:val="center"/>
-            <w:hideMark/>
-          </w:tcPr>
-          <w:p>
-            <w:pPr>
-              <w:rPr>
-                <w:rFonts w:eastAsia="Times New Roman" w:cs="Times New Roman"/>
-                <w:szCs w:val="22"/>
-              </w:rPr>
-            </w:pPr>
+            <w:tcW w:w="1523" w:type="dxa"/>
+            <w:vMerge w:val="restart"/>
+            <w:tcBorders>
+              <w:top w:val="single" w:sz="4" w:space="0" w:color="auto"/>
+              <w:left w:val="single" w:sz="4" w:space="0" w:color="auto"/>
+              <w:bottom w:val="single" w:sz="4" w:space="0" w:color="auto"/>
+              <w:right w:val="single" w:sz="4" w:space="0" w:color="auto"/>
+            </w:tcBorders>
+            <w:hideMark/>
+          </w:tcPr>
+          <w:p>
+            <w:pPr>
+              <w:pStyle w:val="NoSpacing"/>
+              <w:rPr>
+                <w:szCs w:val="22"/>
+              </w:rPr>
+            </w:pPr>
+            <w:r>
+              <w:rPr>
+                <w:szCs w:val="22"/>
+              </w:rPr>
+              <w:t>cell.</w:t>
+            </w:r>
+            <w:r>
+              <w:rPr>
+                <w:szCs w:val="22"/>
+              </w:rPr>
+              <w:t>f</w:t>
+            </w:r>
+            <w:r>
+              <w:rPr>
+                <w:szCs w:val="22"/>
+              </w:rPr>
+              <w:t>acility</w:t>
+            </w:r>
           </w:p>
         </w:tc>
         <w:tc>
@@ -3865,13 +4028,13 @@
               <w:rPr>
                 <w:szCs w:val="22"/>
               </w:rPr>
-              <w:t>LandHabitat</w:t>
-            </w:r>
-          </w:p>
-        </w:tc>
-        <w:tc>
-          <w:tcPr>
-            <w:tcW w:w="2210" w:type="dxa"/>
+              <w:t>Facility</w:t>
+            </w:r>
+          </w:p>
+        </w:tc>
+        <w:tc>
+          <w:tcPr>
+            <w:tcW w:w="1877" w:type="dxa"/>
             <w:tcBorders>
               <w:top w:val="single" w:sz="4" w:space="0" w:color="auto"/>
               <w:left w:val="single" w:sz="4" w:space="0" w:color="auto"/>
@@ -3891,7 +4054,7 @@
         </w:tc>
         <w:tc>
           <w:tcPr>
-            <w:tcW w:w="1940" w:type="dxa"/>
+            <w:tcW w:w="1843" w:type="dxa"/>
             <w:tcBorders>
               <w:top w:val="single" w:sz="4" w:space="0" w:color="auto"/>
               <w:left w:val="single" w:sz="4" w:space="0" w:color="auto"/>
@@ -3911,13 +4074,13 @@
               <w:rPr>
                 <w:szCs w:val="22"/>
               </w:rPr>
-              <w:t>LandHabitat</w:t>
-            </w:r>
-          </w:p>
-        </w:tc>
-        <w:tc>
-          <w:tcPr>
-            <w:tcW w:w="2071" w:type="dxa"/>
+              <w:t>Facility</w:t>
+            </w:r>
+          </w:p>
+        </w:tc>
+        <w:tc>
+          <w:tcPr>
+            <w:tcW w:w="1984" w:type="dxa"/>
             <w:tcBorders>
               <w:top w:val="single" w:sz="4" w:space="0" w:color="auto"/>
               <w:left w:val="single" w:sz="4" w:space="0" w:color="auto"/>
@@ -3937,7 +4100,7 @@
         </w:tc>
         <w:tc>
           <w:tcPr>
-            <w:tcW w:w="1400" w:type="dxa"/>
+            <w:tcW w:w="1190" w:type="dxa"/>
             <w:tcBorders>
               <w:top w:val="single" w:sz="4" w:space="0" w:color="auto"/>
               <w:left w:val="single" w:sz="4" w:space="0" w:color="auto"/>
@@ -3957,24 +4120,18 @@
         </w:tc>
         <w:tc>
           <w:tcPr>
-            <w:tcW w:w="2619" w:type="dxa"/>
-            <w:tcBorders>
-              <w:top w:val="single" w:sz="4" w:space="0" w:color="auto"/>
-              <w:left w:val="single" w:sz="4" w:space="0" w:color="auto"/>
-              <w:bottom w:val="single" w:sz="4" w:space="0" w:color="auto"/>
-              <w:right w:val="single" w:sz="4" w:space="0" w:color="auto"/>
-            </w:tcBorders>
-            <w:hideMark/>
-          </w:tcPr>
-          <w:p>
-            <w:r>
-              <w:t xml:space="preserve">Pengubahan kelas menjadi kelas </w:t>
-            </w:r>
-            <w:r>
-              <w:rPr>
-                <w:i/>
-              </w:rPr>
-              <w:t>abstract</w:t>
+            <w:tcW w:w="3346" w:type="dxa"/>
+            <w:tcBorders>
+              <w:top w:val="single" w:sz="4" w:space="0" w:color="auto"/>
+              <w:left w:val="single" w:sz="4" w:space="0" w:color="auto"/>
+              <w:bottom w:val="single" w:sz="4" w:space="0" w:color="auto"/>
+              <w:right w:val="single" w:sz="4" w:space="0" w:color="auto"/>
+            </w:tcBorders>
+            <w:hideMark/>
+          </w:tcPr>
+          <w:p>
+            <w:r>
+              <w:t>-</w:t>
             </w:r>
           </w:p>
         </w:tc>
@@ -4027,13 +4184,13 @@
               <w:rPr>
                 <w:szCs w:val="22"/>
               </w:rPr>
-              <w:t>WaterHabitat</w:t>
-            </w:r>
-          </w:p>
-        </w:tc>
-        <w:tc>
-          <w:tcPr>
-            <w:tcW w:w="2210" w:type="dxa"/>
+              <w:t>Road</w:t>
+            </w:r>
+          </w:p>
+        </w:tc>
+        <w:tc>
+          <w:tcPr>
+            <w:tcW w:w="1877" w:type="dxa"/>
             <w:tcBorders>
               <w:top w:val="single" w:sz="4" w:space="0" w:color="auto"/>
               <w:left w:val="single" w:sz="4" w:space="0" w:color="auto"/>
@@ -4053,7 +4210,7 @@
         </w:tc>
         <w:tc>
           <w:tcPr>
-            <w:tcW w:w="1940" w:type="dxa"/>
+            <w:tcW w:w="1843" w:type="dxa"/>
             <w:tcBorders>
               <w:top w:val="single" w:sz="4" w:space="0" w:color="auto"/>
               <w:left w:val="single" w:sz="4" w:space="0" w:color="auto"/>
@@ -4073,13 +4230,13 @@
               <w:rPr>
                 <w:szCs w:val="22"/>
               </w:rPr>
-              <w:t>WaterHabitat</w:t>
-            </w:r>
-          </w:p>
-        </w:tc>
-        <w:tc>
-          <w:tcPr>
-            <w:tcW w:w="2071" w:type="dxa"/>
+              <w:t>Road</w:t>
+            </w:r>
+          </w:p>
+        </w:tc>
+        <w:tc>
+          <w:tcPr>
+            <w:tcW w:w="1984" w:type="dxa"/>
             <w:tcBorders>
               <w:top w:val="single" w:sz="4" w:space="0" w:color="auto"/>
               <w:left w:val="single" w:sz="4" w:space="0" w:color="auto"/>
@@ -4099,7 +4256,7 @@
         </w:tc>
         <w:tc>
           <w:tcPr>
-            <w:tcW w:w="1400" w:type="dxa"/>
+            <w:tcW w:w="1190" w:type="dxa"/>
             <w:tcBorders>
               <w:top w:val="single" w:sz="4" w:space="0" w:color="auto"/>
               <w:left w:val="single" w:sz="4" w:space="0" w:color="auto"/>
@@ -4119,24 +4276,18 @@
         </w:tc>
         <w:tc>
           <w:tcPr>
-            <w:tcW w:w="2619" w:type="dxa"/>
-            <w:tcBorders>
-              <w:top w:val="single" w:sz="4" w:space="0" w:color="auto"/>
-              <w:left w:val="single" w:sz="4" w:space="0" w:color="auto"/>
-              <w:bottom w:val="single" w:sz="4" w:space="0" w:color="auto"/>
-              <w:right w:val="single" w:sz="4" w:space="0" w:color="auto"/>
-            </w:tcBorders>
-            <w:hideMark/>
-          </w:tcPr>
-          <w:p>
-            <w:r>
-              <w:t xml:space="preserve">Pengubahan kelas menjadi kelas </w:t>
-            </w:r>
-            <w:r>
-              <w:rPr>
-                <w:i/>
-              </w:rPr>
-              <w:t>abstract</w:t>
+            <w:tcW w:w="3346" w:type="dxa"/>
+            <w:tcBorders>
+              <w:top w:val="single" w:sz="4" w:space="0" w:color="auto"/>
+              <w:left w:val="single" w:sz="4" w:space="0" w:color="auto"/>
+              <w:bottom w:val="single" w:sz="4" w:space="0" w:color="auto"/>
+              <w:right w:val="single" w:sz="4" w:space="0" w:color="auto"/>
+            </w:tcBorders>
+            <w:hideMark/>
+          </w:tcPr>
+          <w:p>
+            <w:r>
+              <w:t>-</w:t>
             </w:r>
           </w:p>
         </w:tc>
@@ -4147,8 +4298,29 @@
         </w:trPr>
         <w:tc>
           <w:tcPr>
-            <w:tcW w:w="1523" w:type="dxa"/>
-            <w:vMerge w:val="restart"/>
+            <w:tcW w:w="0" w:type="auto"/>
+            <w:vMerge/>
+            <w:tcBorders>
+              <w:top w:val="single" w:sz="4" w:space="0" w:color="auto"/>
+              <w:left w:val="single" w:sz="4" w:space="0" w:color="auto"/>
+              <w:bottom w:val="single" w:sz="4" w:space="0" w:color="auto"/>
+              <w:right w:val="single" w:sz="4" w:space="0" w:color="auto"/>
+            </w:tcBorders>
+            <w:vAlign w:val="center"/>
+            <w:hideMark/>
+          </w:tcPr>
+          <w:p>
+            <w:pPr>
+              <w:rPr>
+                <w:rFonts w:eastAsia="Times New Roman" w:cs="Times New Roman"/>
+                <w:szCs w:val="22"/>
+              </w:rPr>
+            </w:pPr>
+          </w:p>
+        </w:tc>
+        <w:tc>
+          <w:tcPr>
+            <w:tcW w:w="1982" w:type="dxa"/>
             <w:tcBorders>
               <w:top w:val="single" w:sz="4" w:space="0" w:color="auto"/>
               <w:left w:val="single" w:sz="4" w:space="0" w:color="auto"/>
@@ -4168,13 +4340,33 @@
               <w:rPr>
                 <w:szCs w:val="22"/>
               </w:rPr>
-              <w:t>Facility</w:t>
-            </w:r>
-          </w:p>
-        </w:tc>
-        <w:tc>
-          <w:tcPr>
-            <w:tcW w:w="1982" w:type="dxa"/>
+              <w:t>Resto</w:t>
+            </w:r>
+          </w:p>
+        </w:tc>
+        <w:tc>
+          <w:tcPr>
+            <w:tcW w:w="1877" w:type="dxa"/>
+            <w:tcBorders>
+              <w:top w:val="single" w:sz="4" w:space="0" w:color="auto"/>
+              <w:left w:val="single" w:sz="4" w:space="0" w:color="auto"/>
+              <w:bottom w:val="single" w:sz="4" w:space="0" w:color="auto"/>
+              <w:right w:val="single" w:sz="4" w:space="0" w:color="auto"/>
+            </w:tcBorders>
+            <w:hideMark/>
+          </w:tcPr>
+          <w:p>
+            <w:pPr>
+              <w:jc w:val="center"/>
+            </w:pPr>
+            <w:r>
+              <w:t>-</w:t>
+            </w:r>
+          </w:p>
+        </w:tc>
+        <w:tc>
+          <w:tcPr>
+            <w:tcW w:w="1843" w:type="dxa"/>
             <w:tcBorders>
               <w:top w:val="single" w:sz="4" w:space="0" w:color="auto"/>
               <w:left w:val="single" w:sz="4" w:space="0" w:color="auto"/>
@@ -4194,13 +4386,13 @@
               <w:rPr>
                 <w:szCs w:val="22"/>
               </w:rPr>
-              <w:t>Facility</w:t>
-            </w:r>
-          </w:p>
-        </w:tc>
-        <w:tc>
-          <w:tcPr>
-            <w:tcW w:w="2210" w:type="dxa"/>
+              <w:t>Resto</w:t>
+            </w:r>
+          </w:p>
+        </w:tc>
+        <w:tc>
+          <w:tcPr>
+            <w:tcW w:w="1984" w:type="dxa"/>
             <w:tcBorders>
               <w:top w:val="single" w:sz="4" w:space="0" w:color="auto"/>
               <w:left w:val="single" w:sz="4" w:space="0" w:color="auto"/>
@@ -4220,53 +4412,7 @@
         </w:tc>
         <w:tc>
           <w:tcPr>
-            <w:tcW w:w="1940" w:type="dxa"/>
-            <w:tcBorders>
-              <w:top w:val="single" w:sz="4" w:space="0" w:color="auto"/>
-              <w:left w:val="single" w:sz="4" w:space="0" w:color="auto"/>
-              <w:bottom w:val="single" w:sz="4" w:space="0" w:color="auto"/>
-              <w:right w:val="single" w:sz="4" w:space="0" w:color="auto"/>
-            </w:tcBorders>
-            <w:hideMark/>
-          </w:tcPr>
-          <w:p>
-            <w:pPr>
-              <w:pStyle w:val="NoSpacing"/>
-              <w:rPr>
-                <w:szCs w:val="22"/>
-              </w:rPr>
-            </w:pPr>
-            <w:r>
-              <w:rPr>
-                <w:szCs w:val="22"/>
-              </w:rPr>
-              <w:t>Facility</w:t>
-            </w:r>
-          </w:p>
-        </w:tc>
-        <w:tc>
-          <w:tcPr>
-            <w:tcW w:w="2071" w:type="dxa"/>
-            <w:tcBorders>
-              <w:top w:val="single" w:sz="4" w:space="0" w:color="auto"/>
-              <w:left w:val="single" w:sz="4" w:space="0" w:color="auto"/>
-              <w:bottom w:val="single" w:sz="4" w:space="0" w:color="auto"/>
-              <w:right w:val="single" w:sz="4" w:space="0" w:color="auto"/>
-            </w:tcBorders>
-            <w:hideMark/>
-          </w:tcPr>
-          <w:p>
-            <w:pPr>
-              <w:jc w:val="center"/>
-            </w:pPr>
-            <w:r>
-              <w:t>-</w:t>
-            </w:r>
-          </w:p>
-        </w:tc>
-        <w:tc>
-          <w:tcPr>
-            <w:tcW w:w="1400" w:type="dxa"/>
+            <w:tcW w:w="1190" w:type="dxa"/>
             <w:tcBorders>
               <w:top w:val="single" w:sz="4" w:space="0" w:color="auto"/>
               <w:left w:val="single" w:sz="4" w:space="0" w:color="auto"/>
@@ -4286,7 +4432,7 @@
         </w:tc>
         <w:tc>
           <w:tcPr>
-            <w:tcW w:w="2619" w:type="dxa"/>
+            <w:tcW w:w="3346" w:type="dxa"/>
             <w:tcBorders>
               <w:top w:val="single" w:sz="4" w:space="0" w:color="auto"/>
               <w:left w:val="single" w:sz="4" w:space="0" w:color="auto"/>
@@ -4350,13 +4496,13 @@
               <w:rPr>
                 <w:szCs w:val="22"/>
               </w:rPr>
-              <w:t>Road</w:t>
-            </w:r>
-          </w:p>
-        </w:tc>
-        <w:tc>
-          <w:tcPr>
-            <w:tcW w:w="2210" w:type="dxa"/>
+              <w:t>Park</w:t>
+            </w:r>
+          </w:p>
+        </w:tc>
+        <w:tc>
+          <w:tcPr>
+            <w:tcW w:w="1877" w:type="dxa"/>
             <w:tcBorders>
               <w:top w:val="single" w:sz="4" w:space="0" w:color="auto"/>
               <w:left w:val="single" w:sz="4" w:space="0" w:color="auto"/>
@@ -4376,7 +4522,7 @@
         </w:tc>
         <w:tc>
           <w:tcPr>
-            <w:tcW w:w="1940" w:type="dxa"/>
+            <w:tcW w:w="1843" w:type="dxa"/>
             <w:tcBorders>
               <w:top w:val="single" w:sz="4" w:space="0" w:color="auto"/>
               <w:left w:val="single" w:sz="4" w:space="0" w:color="auto"/>
@@ -4396,13 +4542,13 @@
               <w:rPr>
                 <w:szCs w:val="22"/>
               </w:rPr>
-              <w:t>Road</w:t>
-            </w:r>
-          </w:p>
-        </w:tc>
-        <w:tc>
-          <w:tcPr>
-            <w:tcW w:w="2071" w:type="dxa"/>
+              <w:t>Park</w:t>
+            </w:r>
+          </w:p>
+        </w:tc>
+        <w:tc>
+          <w:tcPr>
+            <w:tcW w:w="1984" w:type="dxa"/>
             <w:tcBorders>
               <w:top w:val="single" w:sz="4" w:space="0" w:color="auto"/>
               <w:left w:val="single" w:sz="4" w:space="0" w:color="auto"/>
@@ -4422,7 +4568,7 @@
         </w:tc>
         <w:tc>
           <w:tcPr>
-            <w:tcW w:w="1400" w:type="dxa"/>
+            <w:tcW w:w="1190" w:type="dxa"/>
             <w:tcBorders>
               <w:top w:val="single" w:sz="4" w:space="0" w:color="auto"/>
               <w:left w:val="single" w:sz="4" w:space="0" w:color="auto"/>
@@ -4442,7 +4588,7 @@
         </w:tc>
         <w:tc>
           <w:tcPr>
-            <w:tcW w:w="2619" w:type="dxa"/>
+            <w:tcW w:w="3346" w:type="dxa"/>
             <w:tcBorders>
               <w:top w:val="single" w:sz="4" w:space="0" w:color="auto"/>
               <w:left w:val="single" w:sz="4" w:space="0" w:color="auto"/>
@@ -4464,24 +4610,34 @@
         </w:trPr>
         <w:tc>
           <w:tcPr>
-            <w:tcW w:w="0" w:type="auto"/>
-            <w:vMerge/>
-            <w:tcBorders>
-              <w:top w:val="single" w:sz="4" w:space="0" w:color="auto"/>
-              <w:left w:val="single" w:sz="4" w:space="0" w:color="auto"/>
-              <w:bottom w:val="single" w:sz="4" w:space="0" w:color="auto"/>
-              <w:right w:val="single" w:sz="4" w:space="0" w:color="auto"/>
-            </w:tcBorders>
-            <w:vAlign w:val="center"/>
-            <w:hideMark/>
-          </w:tcPr>
-          <w:p>
-            <w:pPr>
-              <w:rPr>
-                <w:rFonts w:eastAsia="Times New Roman" w:cs="Times New Roman"/>
-                <w:szCs w:val="22"/>
-              </w:rPr>
-            </w:pPr>
+            <w:tcW w:w="1523" w:type="dxa"/>
+            <w:tcBorders>
+              <w:top w:val="single" w:sz="4" w:space="0" w:color="auto"/>
+              <w:left w:val="single" w:sz="4" w:space="0" w:color="auto"/>
+              <w:bottom w:val="single" w:sz="4" w:space="0" w:color="auto"/>
+              <w:right w:val="single" w:sz="4" w:space="0" w:color="auto"/>
+            </w:tcBorders>
+            <w:hideMark/>
+          </w:tcPr>
+          <w:p>
+            <w:pPr>
+              <w:pStyle w:val="NoSpacing"/>
+              <w:rPr>
+                <w:szCs w:val="22"/>
+              </w:rPr>
+            </w:pPr>
+            <w:r>
+              <w:rPr>
+                <w:szCs w:val="22"/>
+              </w:rPr>
+              <w:t>z</w:t>
+            </w:r>
+            <w:r>
+              <w:rPr>
+                <w:szCs w:val="22"/>
+              </w:rPr>
+              <w:t>oo</w:t>
+            </w:r>
           </w:p>
         </w:tc>
         <w:tc>
@@ -4506,13 +4662,13 @@
               <w:rPr>
                 <w:szCs w:val="22"/>
               </w:rPr>
-              <w:t>Resto</w:t>
-            </w:r>
-          </w:p>
-        </w:tc>
-        <w:tc>
-          <w:tcPr>
-            <w:tcW w:w="2210" w:type="dxa"/>
+              <w:t>Zoo</w:t>
+            </w:r>
+          </w:p>
+        </w:tc>
+        <w:tc>
+          <w:tcPr>
+            <w:tcW w:w="1877" w:type="dxa"/>
             <w:tcBorders>
               <w:top w:val="single" w:sz="4" w:space="0" w:color="auto"/>
               <w:left w:val="single" w:sz="4" w:space="0" w:color="auto"/>
@@ -4532,7 +4688,7 @@
         </w:tc>
         <w:tc>
           <w:tcPr>
-            <w:tcW w:w="1940" w:type="dxa"/>
+            <w:tcW w:w="1843" w:type="dxa"/>
             <w:tcBorders>
               <w:top w:val="single" w:sz="4" w:space="0" w:color="auto"/>
               <w:left w:val="single" w:sz="4" w:space="0" w:color="auto"/>
@@ -4552,13 +4708,13 @@
               <w:rPr>
                 <w:szCs w:val="22"/>
               </w:rPr>
-              <w:t>Resto</w:t>
-            </w:r>
-          </w:p>
-        </w:tc>
-        <w:tc>
-          <w:tcPr>
-            <w:tcW w:w="2071" w:type="dxa"/>
+              <w:t>Zoo</w:t>
+            </w:r>
+          </w:p>
+        </w:tc>
+        <w:tc>
+          <w:tcPr>
+            <w:tcW w:w="1984" w:type="dxa"/>
             <w:tcBorders>
               <w:top w:val="single" w:sz="4" w:space="0" w:color="auto"/>
               <w:left w:val="single" w:sz="4" w:space="0" w:color="auto"/>
@@ -4575,10 +4731,34 @@
               <w:t>-</w:t>
             </w:r>
           </w:p>
-        </w:tc>
-        <w:tc>
-          <w:tcPr>
-            <w:tcW w:w="1400" w:type="dxa"/>
+          <w:p>
+            <w:pPr>
+              <w:jc w:val="center"/>
+            </w:pPr>
+            <w:r>
+              <w:t>initCage</w:t>
+            </w:r>
+          </w:p>
+          <w:p>
+            <w:pPr>
+              <w:jc w:val="center"/>
+            </w:pPr>
+            <w:r>
+              <w:t>addToCage</w:t>
+            </w:r>
+          </w:p>
+          <w:p>
+            <w:pPr>
+              <w:jc w:val="center"/>
+            </w:pPr>
+            <w:r>
+              <w:t>isInRange</w:t>
+            </w:r>
+          </w:p>
+        </w:tc>
+        <w:tc>
+          <w:tcPr>
+            <w:tcW w:w="1190" w:type="dxa"/>
             <w:tcBorders>
               <w:top w:val="single" w:sz="4" w:space="0" w:color="auto"/>
               <w:left w:val="single" w:sz="4" w:space="0" w:color="auto"/>
@@ -4598,18 +4778,18 @@
         </w:tc>
         <w:tc>
           <w:tcPr>
-            <w:tcW w:w="2619" w:type="dxa"/>
-            <w:tcBorders>
-              <w:top w:val="single" w:sz="4" w:space="0" w:color="auto"/>
-              <w:left w:val="single" w:sz="4" w:space="0" w:color="auto"/>
-              <w:bottom w:val="single" w:sz="4" w:space="0" w:color="auto"/>
-              <w:right w:val="single" w:sz="4" w:space="0" w:color="auto"/>
-            </w:tcBorders>
-            <w:hideMark/>
-          </w:tcPr>
-          <w:p>
-            <w:r>
-              <w:t>-</w:t>
+            <w:tcW w:w="3346" w:type="dxa"/>
+            <w:tcBorders>
+              <w:top w:val="single" w:sz="4" w:space="0" w:color="auto"/>
+              <w:left w:val="single" w:sz="4" w:space="0" w:color="auto"/>
+              <w:bottom w:val="single" w:sz="4" w:space="0" w:color="auto"/>
+              <w:right w:val="single" w:sz="4" w:space="0" w:color="auto"/>
+            </w:tcBorders>
+            <w:hideMark/>
+          </w:tcPr>
+          <w:p>
+            <w:r>
+              <w:t>Perubahan dan penambahan method untuk meningkatkan efisiensi dari driver</w:t>
             </w:r>
           </w:p>
         </w:tc>
@@ -4620,24 +4800,34 @@
         </w:trPr>
         <w:tc>
           <w:tcPr>
-            <w:tcW w:w="0" w:type="auto"/>
-            <w:vMerge/>
-            <w:tcBorders>
-              <w:top w:val="single" w:sz="4" w:space="0" w:color="auto"/>
-              <w:left w:val="single" w:sz="4" w:space="0" w:color="auto"/>
-              <w:bottom w:val="single" w:sz="4" w:space="0" w:color="auto"/>
-              <w:right w:val="single" w:sz="4" w:space="0" w:color="auto"/>
-            </w:tcBorders>
-            <w:vAlign w:val="center"/>
-            <w:hideMark/>
-          </w:tcPr>
-          <w:p>
-            <w:pPr>
-              <w:rPr>
-                <w:rFonts w:eastAsia="Times New Roman" w:cs="Times New Roman"/>
-                <w:szCs w:val="22"/>
-              </w:rPr>
-            </w:pPr>
+            <w:tcW w:w="1523" w:type="dxa"/>
+            <w:tcBorders>
+              <w:top w:val="single" w:sz="4" w:space="0" w:color="auto"/>
+              <w:left w:val="single" w:sz="4" w:space="0" w:color="auto"/>
+              <w:bottom w:val="single" w:sz="4" w:space="0" w:color="auto"/>
+              <w:right w:val="single" w:sz="4" w:space="0" w:color="auto"/>
+            </w:tcBorders>
+            <w:hideMark/>
+          </w:tcPr>
+          <w:p>
+            <w:pPr>
+              <w:pStyle w:val="NoSpacing"/>
+              <w:rPr>
+                <w:szCs w:val="22"/>
+              </w:rPr>
+            </w:pPr>
+            <w:r>
+              <w:rPr>
+                <w:szCs w:val="22"/>
+              </w:rPr>
+              <w:t>d</w:t>
+            </w:r>
+            <w:r>
+              <w:rPr>
+                <w:szCs w:val="22"/>
+              </w:rPr>
+              <w:t>river</w:t>
+            </w:r>
           </w:p>
         </w:tc>
         <w:tc>
@@ -4662,13 +4852,13 @@
               <w:rPr>
                 <w:szCs w:val="22"/>
               </w:rPr>
-              <w:t>Park</w:t>
-            </w:r>
-          </w:p>
-        </w:tc>
-        <w:tc>
-          <w:tcPr>
-            <w:tcW w:w="2210" w:type="dxa"/>
+              <w:t>Driver</w:t>
+            </w:r>
+          </w:p>
+        </w:tc>
+        <w:tc>
+          <w:tcPr>
+            <w:tcW w:w="1877" w:type="dxa"/>
             <w:tcBorders>
               <w:top w:val="single" w:sz="4" w:space="0" w:color="auto"/>
               <w:left w:val="single" w:sz="4" w:space="0" w:color="auto"/>
@@ -4688,7 +4878,7 @@
         </w:tc>
         <w:tc>
           <w:tcPr>
-            <w:tcW w:w="1940" w:type="dxa"/>
+            <w:tcW w:w="1843" w:type="dxa"/>
             <w:tcBorders>
               <w:top w:val="single" w:sz="4" w:space="0" w:color="auto"/>
               <w:left w:val="single" w:sz="4" w:space="0" w:color="auto"/>
@@ -4708,13 +4898,13 @@
               <w:rPr>
                 <w:szCs w:val="22"/>
               </w:rPr>
-              <w:t>Park</w:t>
-            </w:r>
-          </w:p>
-        </w:tc>
-        <w:tc>
-          <w:tcPr>
-            <w:tcW w:w="2071" w:type="dxa"/>
+              <w:t>Driver</w:t>
+            </w:r>
+          </w:p>
+        </w:tc>
+        <w:tc>
+          <w:tcPr>
+            <w:tcW w:w="1984" w:type="dxa"/>
             <w:tcBorders>
               <w:top w:val="single" w:sz="4" w:space="0" w:color="auto"/>
               <w:left w:val="single" w:sz="4" w:space="0" w:color="auto"/>
@@ -4734,7 +4924,7 @@
         </w:tc>
         <w:tc>
           <w:tcPr>
-            <w:tcW w:w="1400" w:type="dxa"/>
+            <w:tcW w:w="1190" w:type="dxa"/>
             <w:tcBorders>
               <w:top w:val="single" w:sz="4" w:space="0" w:color="auto"/>
               <w:left w:val="single" w:sz="4" w:space="0" w:color="auto"/>
@@ -4754,18 +4944,18 @@
         </w:tc>
         <w:tc>
           <w:tcPr>
-            <w:tcW w:w="2619" w:type="dxa"/>
-            <w:tcBorders>
-              <w:top w:val="single" w:sz="4" w:space="0" w:color="auto"/>
-              <w:left w:val="single" w:sz="4" w:space="0" w:color="auto"/>
-              <w:bottom w:val="single" w:sz="4" w:space="0" w:color="auto"/>
-              <w:right w:val="single" w:sz="4" w:space="0" w:color="auto"/>
-            </w:tcBorders>
-            <w:hideMark/>
-          </w:tcPr>
-          <w:p>
-            <w:r>
-              <w:t>-</w:t>
+            <w:tcW w:w="3346" w:type="dxa"/>
+            <w:tcBorders>
+              <w:top w:val="single" w:sz="4" w:space="0" w:color="auto"/>
+              <w:left w:val="single" w:sz="4" w:space="0" w:color="auto"/>
+              <w:bottom w:val="single" w:sz="4" w:space="0" w:color="auto"/>
+              <w:right w:val="single" w:sz="4" w:space="0" w:color="auto"/>
+            </w:tcBorders>
+            <w:hideMark/>
+          </w:tcPr>
+          <w:p>
+            <w:r>
+              <w:t>Memiliki main sebagai ganti main program, perubahan pada penambahan cage (efisiensi driver)</w:t>
             </w:r>
           </w:p>
         </w:tc>
@@ -4796,7 +4986,13 @@
               <w:rPr>
                 <w:szCs w:val="22"/>
               </w:rPr>
-              <w:t>Zoo</w:t>
+              <w:t>r</w:t>
+            </w:r>
+            <w:r>
+              <w:rPr>
+                <w:szCs w:val="22"/>
+              </w:rPr>
+              <w:t>enderable</w:t>
             </w:r>
           </w:p>
         </w:tc>
@@ -4822,13 +5018,13 @@
               <w:rPr>
                 <w:szCs w:val="22"/>
               </w:rPr>
-              <w:t>Zoo</w:t>
-            </w:r>
-          </w:p>
-        </w:tc>
-        <w:tc>
-          <w:tcPr>
-            <w:tcW w:w="2210" w:type="dxa"/>
+              <w:t>Renderable</w:t>
+            </w:r>
+          </w:p>
+        </w:tc>
+        <w:tc>
+          <w:tcPr>
+            <w:tcW w:w="1877" w:type="dxa"/>
             <w:tcBorders>
               <w:top w:val="single" w:sz="4" w:space="0" w:color="auto"/>
               <w:left w:val="single" w:sz="4" w:space="0" w:color="auto"/>
@@ -4848,7 +5044,7 @@
         </w:tc>
         <w:tc>
           <w:tcPr>
-            <w:tcW w:w="1940" w:type="dxa"/>
+            <w:tcW w:w="1843" w:type="dxa"/>
             <w:tcBorders>
               <w:top w:val="single" w:sz="4" w:space="0" w:color="auto"/>
               <w:left w:val="single" w:sz="4" w:space="0" w:color="auto"/>
@@ -4868,13 +5064,13 @@
               <w:rPr>
                 <w:szCs w:val="22"/>
               </w:rPr>
-              <w:t>Zoo</w:t>
-            </w:r>
-          </w:p>
-        </w:tc>
-        <w:tc>
-          <w:tcPr>
-            <w:tcW w:w="2071" w:type="dxa"/>
+              <w:t>Renderable</w:t>
+            </w:r>
+          </w:p>
+        </w:tc>
+        <w:tc>
+          <w:tcPr>
+            <w:tcW w:w="1984" w:type="dxa"/>
             <w:tcBorders>
               <w:top w:val="single" w:sz="4" w:space="0" w:color="auto"/>
               <w:left w:val="single" w:sz="4" w:space="0" w:color="auto"/>
@@ -4891,34 +5087,10 @@
               <w:t>-</w:t>
             </w:r>
           </w:p>
-          <w:p>
-            <w:pPr>
-              <w:jc w:val="center"/>
-            </w:pPr>
-            <w:r>
-              <w:t>initCage</w:t>
-            </w:r>
-          </w:p>
-          <w:p>
-            <w:pPr>
-              <w:jc w:val="center"/>
-            </w:pPr>
-            <w:r>
-              <w:t>addToCage</w:t>
-            </w:r>
-          </w:p>
-          <w:p>
-            <w:pPr>
-              <w:jc w:val="center"/>
-            </w:pPr>
-            <w:r>
-              <w:t>isInRange</w:t>
-            </w:r>
-          </w:p>
-        </w:tc>
-        <w:tc>
-          <w:tcPr>
-            <w:tcW w:w="1400" w:type="dxa"/>
+        </w:tc>
+        <w:tc>
+          <w:tcPr>
+            <w:tcW w:w="1190" w:type="dxa"/>
             <w:tcBorders>
               <w:top w:val="single" w:sz="4" w:space="0" w:color="auto"/>
               <w:left w:val="single" w:sz="4" w:space="0" w:color="auto"/>
@@ -4938,327 +5110,7 @@
         </w:tc>
         <w:tc>
           <w:tcPr>
-            <w:tcW w:w="2619" w:type="dxa"/>
-            <w:tcBorders>
-              <w:top w:val="single" w:sz="4" w:space="0" w:color="auto"/>
-              <w:left w:val="single" w:sz="4" w:space="0" w:color="auto"/>
-              <w:bottom w:val="single" w:sz="4" w:space="0" w:color="auto"/>
-              <w:right w:val="single" w:sz="4" w:space="0" w:color="auto"/>
-            </w:tcBorders>
-            <w:hideMark/>
-          </w:tcPr>
-          <w:p>
-            <w:r>
-              <w:t>Perubahan dan penambahan method untuk meningkatkan efisiensi dari driver</w:t>
-            </w:r>
-          </w:p>
-        </w:tc>
-      </w:tr>
-      <w:tr>
-        <w:trPr>
-          <w:jc w:val="center"/>
-        </w:trPr>
-        <w:tc>
-          <w:tcPr>
-            <w:tcW w:w="1523" w:type="dxa"/>
-            <w:tcBorders>
-              <w:top w:val="single" w:sz="4" w:space="0" w:color="auto"/>
-              <w:left w:val="single" w:sz="4" w:space="0" w:color="auto"/>
-              <w:bottom w:val="single" w:sz="4" w:space="0" w:color="auto"/>
-              <w:right w:val="single" w:sz="4" w:space="0" w:color="auto"/>
-            </w:tcBorders>
-            <w:hideMark/>
-          </w:tcPr>
-          <w:p>
-            <w:pPr>
-              <w:pStyle w:val="NoSpacing"/>
-              <w:rPr>
-                <w:szCs w:val="22"/>
-              </w:rPr>
-            </w:pPr>
-            <w:r>
-              <w:rPr>
-                <w:szCs w:val="22"/>
-              </w:rPr>
-              <w:t>Driver</w:t>
-            </w:r>
-          </w:p>
-        </w:tc>
-        <w:tc>
-          <w:tcPr>
-            <w:tcW w:w="1982" w:type="dxa"/>
-            <w:tcBorders>
-              <w:top w:val="single" w:sz="4" w:space="0" w:color="auto"/>
-              <w:left w:val="single" w:sz="4" w:space="0" w:color="auto"/>
-              <w:bottom w:val="single" w:sz="4" w:space="0" w:color="auto"/>
-              <w:right w:val="single" w:sz="4" w:space="0" w:color="auto"/>
-            </w:tcBorders>
-            <w:hideMark/>
-          </w:tcPr>
-          <w:p>
-            <w:pPr>
-              <w:pStyle w:val="NoSpacing"/>
-              <w:rPr>
-                <w:szCs w:val="22"/>
-              </w:rPr>
-            </w:pPr>
-            <w:r>
-              <w:rPr>
-                <w:szCs w:val="22"/>
-              </w:rPr>
-              <w:t>Driver</w:t>
-            </w:r>
-          </w:p>
-        </w:tc>
-        <w:tc>
-          <w:tcPr>
-            <w:tcW w:w="2210" w:type="dxa"/>
-            <w:tcBorders>
-              <w:top w:val="single" w:sz="4" w:space="0" w:color="auto"/>
-              <w:left w:val="single" w:sz="4" w:space="0" w:color="auto"/>
-              <w:bottom w:val="single" w:sz="4" w:space="0" w:color="auto"/>
-              <w:right w:val="single" w:sz="4" w:space="0" w:color="auto"/>
-            </w:tcBorders>
-            <w:hideMark/>
-          </w:tcPr>
-          <w:p>
-            <w:pPr>
-              <w:jc w:val="center"/>
-            </w:pPr>
-            <w:r>
-              <w:t>-</w:t>
-            </w:r>
-          </w:p>
-        </w:tc>
-        <w:tc>
-          <w:tcPr>
-            <w:tcW w:w="1940" w:type="dxa"/>
-            <w:tcBorders>
-              <w:top w:val="single" w:sz="4" w:space="0" w:color="auto"/>
-              <w:left w:val="single" w:sz="4" w:space="0" w:color="auto"/>
-              <w:bottom w:val="single" w:sz="4" w:space="0" w:color="auto"/>
-              <w:right w:val="single" w:sz="4" w:space="0" w:color="auto"/>
-            </w:tcBorders>
-            <w:hideMark/>
-          </w:tcPr>
-          <w:p>
-            <w:pPr>
-              <w:pStyle w:val="NoSpacing"/>
-              <w:rPr>
-                <w:szCs w:val="22"/>
-              </w:rPr>
-            </w:pPr>
-            <w:r>
-              <w:rPr>
-                <w:szCs w:val="22"/>
-              </w:rPr>
-              <w:t>Driver</w:t>
-            </w:r>
-          </w:p>
-        </w:tc>
-        <w:tc>
-          <w:tcPr>
-            <w:tcW w:w="2071" w:type="dxa"/>
-            <w:tcBorders>
-              <w:top w:val="single" w:sz="4" w:space="0" w:color="auto"/>
-              <w:left w:val="single" w:sz="4" w:space="0" w:color="auto"/>
-              <w:bottom w:val="single" w:sz="4" w:space="0" w:color="auto"/>
-              <w:right w:val="single" w:sz="4" w:space="0" w:color="auto"/>
-            </w:tcBorders>
-            <w:hideMark/>
-          </w:tcPr>
-          <w:p>
-            <w:pPr>
-              <w:jc w:val="center"/>
-            </w:pPr>
-            <w:r>
-              <w:t>-</w:t>
-            </w:r>
-          </w:p>
-        </w:tc>
-        <w:tc>
-          <w:tcPr>
-            <w:tcW w:w="1400" w:type="dxa"/>
-            <w:tcBorders>
-              <w:top w:val="single" w:sz="4" w:space="0" w:color="auto"/>
-              <w:left w:val="single" w:sz="4" w:space="0" w:color="auto"/>
-              <w:bottom w:val="single" w:sz="4" w:space="0" w:color="auto"/>
-              <w:right w:val="single" w:sz="4" w:space="0" w:color="auto"/>
-            </w:tcBorders>
-            <w:hideMark/>
-          </w:tcPr>
-          <w:p>
-            <w:pPr>
-              <w:jc w:val="center"/>
-            </w:pPr>
-            <w:r>
-              <w:t>Ya</w:t>
-            </w:r>
-          </w:p>
-        </w:tc>
-        <w:tc>
-          <w:tcPr>
-            <w:tcW w:w="2619" w:type="dxa"/>
-            <w:tcBorders>
-              <w:top w:val="single" w:sz="4" w:space="0" w:color="auto"/>
-              <w:left w:val="single" w:sz="4" w:space="0" w:color="auto"/>
-              <w:bottom w:val="single" w:sz="4" w:space="0" w:color="auto"/>
-              <w:right w:val="single" w:sz="4" w:space="0" w:color="auto"/>
-            </w:tcBorders>
-            <w:hideMark/>
-          </w:tcPr>
-          <w:p>
-            <w:r>
-              <w:t>Memiliki main sebagai ganti main program, perubahan pada penambahan cage (efisiensi driver)</w:t>
-            </w:r>
-          </w:p>
-        </w:tc>
-      </w:tr>
-      <w:tr>
-        <w:trPr>
-          <w:jc w:val="center"/>
-        </w:trPr>
-        <w:tc>
-          <w:tcPr>
-            <w:tcW w:w="1523" w:type="dxa"/>
-            <w:tcBorders>
-              <w:top w:val="single" w:sz="4" w:space="0" w:color="auto"/>
-              <w:left w:val="single" w:sz="4" w:space="0" w:color="auto"/>
-              <w:bottom w:val="single" w:sz="4" w:space="0" w:color="auto"/>
-              <w:right w:val="single" w:sz="4" w:space="0" w:color="auto"/>
-            </w:tcBorders>
-            <w:hideMark/>
-          </w:tcPr>
-          <w:p>
-            <w:pPr>
-              <w:pStyle w:val="NoSpacing"/>
-              <w:rPr>
-                <w:szCs w:val="22"/>
-              </w:rPr>
-            </w:pPr>
-            <w:r>
-              <w:rPr>
-                <w:szCs w:val="22"/>
-              </w:rPr>
-              <w:t>Renderable</w:t>
-            </w:r>
-          </w:p>
-        </w:tc>
-        <w:tc>
-          <w:tcPr>
-            <w:tcW w:w="1982" w:type="dxa"/>
-            <w:tcBorders>
-              <w:top w:val="single" w:sz="4" w:space="0" w:color="auto"/>
-              <w:left w:val="single" w:sz="4" w:space="0" w:color="auto"/>
-              <w:bottom w:val="single" w:sz="4" w:space="0" w:color="auto"/>
-              <w:right w:val="single" w:sz="4" w:space="0" w:color="auto"/>
-            </w:tcBorders>
-            <w:hideMark/>
-          </w:tcPr>
-          <w:p>
-            <w:pPr>
-              <w:pStyle w:val="NoSpacing"/>
-              <w:rPr>
-                <w:szCs w:val="22"/>
-              </w:rPr>
-            </w:pPr>
-            <w:r>
-              <w:rPr>
-                <w:szCs w:val="22"/>
-              </w:rPr>
-              <w:t>Renderable</w:t>
-            </w:r>
-          </w:p>
-        </w:tc>
-        <w:tc>
-          <w:tcPr>
-            <w:tcW w:w="2210" w:type="dxa"/>
-            <w:tcBorders>
-              <w:top w:val="single" w:sz="4" w:space="0" w:color="auto"/>
-              <w:left w:val="single" w:sz="4" w:space="0" w:color="auto"/>
-              <w:bottom w:val="single" w:sz="4" w:space="0" w:color="auto"/>
-              <w:right w:val="single" w:sz="4" w:space="0" w:color="auto"/>
-            </w:tcBorders>
-            <w:hideMark/>
-          </w:tcPr>
-          <w:p>
-            <w:pPr>
-              <w:jc w:val="center"/>
-            </w:pPr>
-            <w:r>
-              <w:t>-</w:t>
-            </w:r>
-          </w:p>
-        </w:tc>
-        <w:tc>
-          <w:tcPr>
-            <w:tcW w:w="1940" w:type="dxa"/>
-            <w:tcBorders>
-              <w:top w:val="single" w:sz="4" w:space="0" w:color="auto"/>
-              <w:left w:val="single" w:sz="4" w:space="0" w:color="auto"/>
-              <w:bottom w:val="single" w:sz="4" w:space="0" w:color="auto"/>
-              <w:right w:val="single" w:sz="4" w:space="0" w:color="auto"/>
-            </w:tcBorders>
-            <w:hideMark/>
-          </w:tcPr>
-          <w:p>
-            <w:pPr>
-              <w:pStyle w:val="NoSpacing"/>
-              <w:rPr>
-                <w:szCs w:val="22"/>
-              </w:rPr>
-            </w:pPr>
-            <w:r>
-              <w:rPr>
-                <w:szCs w:val="22"/>
-              </w:rPr>
-              <w:t>Renderable</w:t>
-            </w:r>
-          </w:p>
-        </w:tc>
-        <w:tc>
-          <w:tcPr>
-            <w:tcW w:w="2071" w:type="dxa"/>
-            <w:tcBorders>
-              <w:top w:val="single" w:sz="4" w:space="0" w:color="auto"/>
-              <w:left w:val="single" w:sz="4" w:space="0" w:color="auto"/>
-              <w:bottom w:val="single" w:sz="4" w:space="0" w:color="auto"/>
-              <w:right w:val="single" w:sz="4" w:space="0" w:color="auto"/>
-            </w:tcBorders>
-            <w:hideMark/>
-          </w:tcPr>
-          <w:p>
-            <w:pPr>
-              <w:jc w:val="center"/>
-            </w:pPr>
-            <w:r>
-              <w:t>-</w:t>
-            </w:r>
-          </w:p>
-        </w:tc>
-        <w:tc>
-          <w:tcPr>
-            <w:tcW w:w="1400" w:type="dxa"/>
-            <w:tcBorders>
-              <w:top w:val="single" w:sz="4" w:space="0" w:color="auto"/>
-              <w:left w:val="single" w:sz="4" w:space="0" w:color="auto"/>
-              <w:bottom w:val="single" w:sz="4" w:space="0" w:color="auto"/>
-              <w:right w:val="single" w:sz="4" w:space="0" w:color="auto"/>
-            </w:tcBorders>
-            <w:hideMark/>
-          </w:tcPr>
-          <w:p>
-            <w:pPr>
-              <w:jc w:val="center"/>
-            </w:pPr>
-            <w:r>
-              <w:t>Ya</w:t>
-            </w:r>
-          </w:p>
-        </w:tc>
-        <w:tc>
-          <w:tcPr>
-            <w:tcW w:w="2619" w:type="dxa"/>
+            <w:tcW w:w="3346" w:type="dxa"/>
             <w:tcBorders>
               <w:top w:val="single" w:sz="4" w:space="0" w:color="auto"/>
               <w:left w:val="single" w:sz="4" w:space="0" w:color="auto"/>
@@ -5306,8 +5158,22 @@
       <w:r>
         <w:t>, dan kelas Renderable diubah menjadi interface. Perubahan pada versi VZ03 dilakukan untuk meningkatkan efisiensi kode.</w:t>
       </w:r>
+      <w:r>
+        <w:t xml:space="preserve"> Selain itu, perubahan lain juga terjadi karena java yang tidak memungkinkan </w:t>
+      </w:r>
+      <w:r>
+        <w:rPr>
+          <w:i/>
+        </w:rPr>
+        <w:t>multiple inheritance</w:t>
+      </w:r>
+      <w:r>
+        <w:t xml:space="preserve"> sehingga dibuat sebuah kelas baru bernama Amphibians</w:t>
+      </w:r>
+      <w:r>
+        <w:t xml:space="preserve"> dengan method untuk memungkinkan pengubahan habitat hewan amfibi.</w:t>
+      </w:r>
     </w:p>
-    <w:p/>
     <w:p>
       <w:pPr>
         <w:pStyle w:val="Heading1"/>
@@ -5343,7 +5209,8 @@
         </w:trPr>
         <w:tc>
           <w:tcPr>
-            <w:tcW w:w="895" w:type="pct"/>
+            <w:tcW w:w="5000" w:type="pct"/>
+            <w:gridSpan w:val="8"/>
             <w:tcBorders>
               <w:top w:val="single" w:sz="4" w:space="0" w:color="auto"/>
               <w:left w:val="single" w:sz="4" w:space="0" w:color="auto"/>
@@ -5352,7 +5219,6 @@
             </w:tcBorders>
             <w:noWrap/>
             <w:vAlign w:val="bottom"/>
-            <w:hideMark/>
           </w:tcPr>
           <w:p>
             <w:pPr>
@@ -5372,252 +5238,7 @@
                 <w:sz w:val="22"/>
                 <w:szCs w:val="22"/>
               </w:rPr>
-              <w:t>Package</w:t>
-            </w:r>
-          </w:p>
-        </w:tc>
-        <w:tc>
-          <w:tcPr>
-            <w:tcW w:w="788" w:type="pct"/>
-            <w:tcBorders>
-              <w:top w:val="single" w:sz="4" w:space="0" w:color="auto"/>
-              <w:left w:val="nil"/>
-              <w:bottom w:val="single" w:sz="4" w:space="0" w:color="auto"/>
-              <w:right w:val="single" w:sz="4" w:space="0" w:color="auto"/>
-            </w:tcBorders>
-            <w:noWrap/>
-            <w:vAlign w:val="bottom"/>
-            <w:hideMark/>
-          </w:tcPr>
-          <w:p>
-            <w:pPr>
-              <w:spacing w:line="276" w:lineRule="auto"/>
-              <w:jc w:val="center"/>
-              <w:rPr>
-                <w:rFonts w:ascii="Calibri" w:eastAsia="Times New Roman" w:hAnsi="Calibri" w:cs="Calibri"/>
-                <w:color w:val="000000"/>
-                <w:sz w:val="22"/>
-                <w:szCs w:val="22"/>
-              </w:rPr>
-            </w:pPr>
-            <w:r>
-              <w:rPr>
-                <w:rFonts w:ascii="Calibri" w:eastAsia="Times New Roman" w:hAnsi="Calibri" w:cs="Calibri"/>
-                <w:color w:val="000000"/>
-                <w:sz w:val="22"/>
-                <w:szCs w:val="22"/>
-              </w:rPr>
-              <w:t xml:space="preserve"> Class Count</w:t>
-            </w:r>
-          </w:p>
-        </w:tc>
-        <w:tc>
-          <w:tcPr>
-            <w:tcW w:w="982" w:type="pct"/>
-            <w:tcBorders>
-              <w:top w:val="single" w:sz="4" w:space="0" w:color="auto"/>
-              <w:left w:val="nil"/>
-              <w:bottom w:val="single" w:sz="4" w:space="0" w:color="auto"/>
-              <w:right w:val="single" w:sz="4" w:space="0" w:color="auto"/>
-            </w:tcBorders>
-            <w:noWrap/>
-            <w:vAlign w:val="bottom"/>
-            <w:hideMark/>
-          </w:tcPr>
-          <w:p>
-            <w:pPr>
-              <w:spacing w:line="276" w:lineRule="auto"/>
-              <w:jc w:val="center"/>
-              <w:rPr>
-                <w:rFonts w:ascii="Calibri" w:eastAsia="Times New Roman" w:hAnsi="Calibri" w:cs="Calibri"/>
-                <w:color w:val="000000"/>
-                <w:sz w:val="22"/>
-                <w:szCs w:val="22"/>
-              </w:rPr>
-            </w:pPr>
-            <w:r>
-              <w:rPr>
-                <w:rFonts w:ascii="Calibri" w:eastAsia="Times New Roman" w:hAnsi="Calibri" w:cs="Calibri"/>
-                <w:color w:val="000000"/>
-                <w:sz w:val="22"/>
-                <w:szCs w:val="22"/>
-              </w:rPr>
-              <w:t xml:space="preserve"> Abstract Class Count</w:t>
-            </w:r>
-          </w:p>
-        </w:tc>
-        <w:tc>
-          <w:tcPr>
-            <w:tcW w:w="467" w:type="pct"/>
-            <w:tcBorders>
-              <w:top w:val="single" w:sz="4" w:space="0" w:color="auto"/>
-              <w:left w:val="nil"/>
-              <w:bottom w:val="single" w:sz="4" w:space="0" w:color="auto"/>
-              <w:right w:val="single" w:sz="4" w:space="0" w:color="auto"/>
-            </w:tcBorders>
-            <w:noWrap/>
-            <w:vAlign w:val="bottom"/>
-            <w:hideMark/>
-          </w:tcPr>
-          <w:p>
-            <w:pPr>
-              <w:spacing w:line="276" w:lineRule="auto"/>
-              <w:jc w:val="center"/>
-              <w:rPr>
-                <w:rFonts w:ascii="Calibri" w:eastAsia="Times New Roman" w:hAnsi="Calibri" w:cs="Calibri"/>
-                <w:color w:val="000000"/>
-                <w:sz w:val="22"/>
-                <w:szCs w:val="22"/>
-              </w:rPr>
-            </w:pPr>
-            <w:r>
-              <w:rPr>
-                <w:rFonts w:ascii="Calibri" w:eastAsia="Times New Roman" w:hAnsi="Calibri" w:cs="Calibri"/>
-                <w:color w:val="000000"/>
-                <w:sz w:val="22"/>
-                <w:szCs w:val="22"/>
-              </w:rPr>
-              <w:t xml:space="preserve"> Ca</w:t>
-            </w:r>
-          </w:p>
-        </w:tc>
-        <w:tc>
-          <w:tcPr>
-            <w:tcW w:w="467" w:type="pct"/>
-            <w:tcBorders>
-              <w:top w:val="single" w:sz="4" w:space="0" w:color="auto"/>
-              <w:left w:val="nil"/>
-              <w:bottom w:val="single" w:sz="4" w:space="0" w:color="auto"/>
-              <w:right w:val="single" w:sz="4" w:space="0" w:color="auto"/>
-            </w:tcBorders>
-            <w:noWrap/>
-            <w:vAlign w:val="bottom"/>
-            <w:hideMark/>
-          </w:tcPr>
-          <w:p>
-            <w:pPr>
-              <w:spacing w:line="276" w:lineRule="auto"/>
-              <w:jc w:val="center"/>
-              <w:rPr>
-                <w:rFonts w:ascii="Calibri" w:eastAsia="Times New Roman" w:hAnsi="Calibri" w:cs="Calibri"/>
-                <w:color w:val="000000"/>
-                <w:sz w:val="22"/>
-                <w:szCs w:val="22"/>
-              </w:rPr>
-            </w:pPr>
-            <w:r>
-              <w:rPr>
-                <w:rFonts w:ascii="Calibri" w:eastAsia="Times New Roman" w:hAnsi="Calibri" w:cs="Calibri"/>
-                <w:color w:val="000000"/>
-                <w:sz w:val="22"/>
-                <w:szCs w:val="22"/>
-              </w:rPr>
-              <w:t xml:space="preserve"> Ce</w:t>
-            </w:r>
-          </w:p>
-        </w:tc>
-        <w:tc>
-          <w:tcPr>
-            <w:tcW w:w="467" w:type="pct"/>
-            <w:tcBorders>
-              <w:top w:val="single" w:sz="4" w:space="0" w:color="auto"/>
-              <w:left w:val="nil"/>
-              <w:bottom w:val="single" w:sz="4" w:space="0" w:color="auto"/>
-              <w:right w:val="single" w:sz="4" w:space="0" w:color="auto"/>
-            </w:tcBorders>
-            <w:noWrap/>
-            <w:vAlign w:val="bottom"/>
-            <w:hideMark/>
-          </w:tcPr>
-          <w:p>
-            <w:pPr>
-              <w:spacing w:line="276" w:lineRule="auto"/>
-              <w:jc w:val="center"/>
-              <w:rPr>
-                <w:rFonts w:ascii="Calibri" w:eastAsia="Times New Roman" w:hAnsi="Calibri" w:cs="Calibri"/>
-                <w:color w:val="000000"/>
-                <w:sz w:val="22"/>
-                <w:szCs w:val="22"/>
-              </w:rPr>
-            </w:pPr>
-            <w:r>
-              <w:rPr>
-                <w:rFonts w:ascii="Calibri" w:eastAsia="Times New Roman" w:hAnsi="Calibri" w:cs="Calibri"/>
-                <w:color w:val="000000"/>
-                <w:sz w:val="22"/>
-                <w:szCs w:val="22"/>
-              </w:rPr>
-              <w:t xml:space="preserve"> A</w:t>
-            </w:r>
-          </w:p>
-        </w:tc>
-        <w:tc>
-          <w:tcPr>
-            <w:tcW w:w="467" w:type="pct"/>
-            <w:tcBorders>
-              <w:top w:val="single" w:sz="4" w:space="0" w:color="auto"/>
-              <w:left w:val="nil"/>
-              <w:bottom w:val="single" w:sz="4" w:space="0" w:color="auto"/>
-              <w:right w:val="single" w:sz="4" w:space="0" w:color="auto"/>
-            </w:tcBorders>
-            <w:noWrap/>
-            <w:vAlign w:val="bottom"/>
-            <w:hideMark/>
-          </w:tcPr>
-          <w:p>
-            <w:pPr>
-              <w:spacing w:line="276" w:lineRule="auto"/>
-              <w:jc w:val="center"/>
-              <w:rPr>
-                <w:rFonts w:ascii="Calibri" w:eastAsia="Times New Roman" w:hAnsi="Calibri" w:cs="Calibri"/>
-                <w:color w:val="000000"/>
-                <w:sz w:val="22"/>
-                <w:szCs w:val="22"/>
-              </w:rPr>
-            </w:pPr>
-            <w:r>
-              <w:rPr>
-                <w:rFonts w:ascii="Calibri" w:eastAsia="Times New Roman" w:hAnsi="Calibri" w:cs="Calibri"/>
-                <w:color w:val="000000"/>
-                <w:sz w:val="22"/>
-                <w:szCs w:val="22"/>
-              </w:rPr>
-              <w:t xml:space="preserve"> I</w:t>
-            </w:r>
-          </w:p>
-        </w:tc>
-        <w:tc>
-          <w:tcPr>
-            <w:tcW w:w="467" w:type="pct"/>
-            <w:tcBorders>
-              <w:top w:val="single" w:sz="4" w:space="0" w:color="auto"/>
-              <w:left w:val="nil"/>
-              <w:bottom w:val="single" w:sz="4" w:space="0" w:color="auto"/>
-              <w:right w:val="single" w:sz="4" w:space="0" w:color="auto"/>
-            </w:tcBorders>
-            <w:noWrap/>
-            <w:vAlign w:val="bottom"/>
-            <w:hideMark/>
-          </w:tcPr>
-          <w:p>
-            <w:pPr>
-              <w:spacing w:line="276" w:lineRule="auto"/>
-              <w:jc w:val="center"/>
-              <w:rPr>
-                <w:rFonts w:ascii="Calibri" w:eastAsia="Times New Roman" w:hAnsi="Calibri" w:cs="Calibri"/>
-                <w:color w:val="000000"/>
-                <w:sz w:val="22"/>
-                <w:szCs w:val="22"/>
-              </w:rPr>
-            </w:pPr>
-            <w:r>
-              <w:rPr>
-                <w:rFonts w:ascii="Calibri" w:eastAsia="Times New Roman" w:hAnsi="Calibri" w:cs="Calibri"/>
-                <w:color w:val="000000"/>
-                <w:sz w:val="22"/>
-                <w:szCs w:val="22"/>
-              </w:rPr>
-              <w:t xml:space="preserve"> D</w:t>
+              <w:t>VZ02</w:t>
             </w:r>
           </w:p>
         </w:tc>
@@ -5630,7 +5251,7 @@
           <w:tcPr>
             <w:tcW w:w="895" w:type="pct"/>
             <w:tcBorders>
-              <w:top w:val="nil"/>
+              <w:top w:val="single" w:sz="4" w:space="0" w:color="auto"/>
               <w:left w:val="single" w:sz="4" w:space="0" w:color="auto"/>
               <w:bottom w:val="single" w:sz="4" w:space="0" w:color="auto"/>
               <w:right w:val="single" w:sz="4" w:space="0" w:color="auto"/>
@@ -5642,21 +5263,22 @@
           <w:p>
             <w:pPr>
               <w:spacing w:line="276" w:lineRule="auto"/>
-              <w:rPr>
-                <w:rFonts w:ascii="Calibri" w:eastAsia="Times New Roman" w:hAnsi="Calibri" w:cs="Calibri"/>
-                <w:color w:val="000000"/>
-                <w:sz w:val="22"/>
-                <w:szCs w:val="22"/>
-              </w:rPr>
-            </w:pPr>
-            <w:r>
-              <w:rPr>
-                <w:rFonts w:ascii="Calibri" w:eastAsia="Times New Roman" w:hAnsi="Calibri" w:cs="Calibri"/>
-                <w:color w:val="000000"/>
-                <w:sz w:val="22"/>
-                <w:szCs w:val="22"/>
-              </w:rPr>
-              <w:t>Default</w:t>
+              <w:jc w:val="center"/>
+              <w:rPr>
+                <w:rFonts w:ascii="Calibri" w:eastAsia="Times New Roman" w:hAnsi="Calibri" w:cs="Calibri"/>
+                <w:color w:val="000000"/>
+                <w:sz w:val="22"/>
+                <w:szCs w:val="22"/>
+              </w:rPr>
+            </w:pPr>
+            <w:r>
+              <w:rPr>
+                <w:rFonts w:ascii="Calibri" w:eastAsia="Times New Roman" w:hAnsi="Calibri" w:cs="Calibri"/>
+                <w:color w:val="000000"/>
+                <w:sz w:val="22"/>
+                <w:szCs w:val="22"/>
+              </w:rPr>
+              <w:t>Package</w:t>
             </w:r>
           </w:p>
         </w:tc>
@@ -5664,7 +5286,7 @@
           <w:tcPr>
             <w:tcW w:w="788" w:type="pct"/>
             <w:tcBorders>
-              <w:top w:val="nil"/>
+              <w:top w:val="single" w:sz="4" w:space="0" w:color="auto"/>
               <w:left w:val="nil"/>
               <w:bottom w:val="single" w:sz="4" w:space="0" w:color="auto"/>
               <w:right w:val="single" w:sz="4" w:space="0" w:color="auto"/>
@@ -5691,7 +5313,7 @@
                 <w:sz w:val="22"/>
                 <w:szCs w:val="22"/>
               </w:rPr>
-              <w:t>1</w:t>
+              <w:t xml:space="preserve"> Class Count</w:t>
             </w:r>
           </w:p>
         </w:tc>
@@ -5699,7 +5321,7 @@
           <w:tcPr>
             <w:tcW w:w="982" w:type="pct"/>
             <w:tcBorders>
-              <w:top w:val="nil"/>
+              <w:top w:val="single" w:sz="4" w:space="0" w:color="auto"/>
               <w:left w:val="nil"/>
               <w:bottom w:val="single" w:sz="4" w:space="0" w:color="auto"/>
               <w:right w:val="single" w:sz="4" w:space="0" w:color="auto"/>
@@ -5726,7 +5348,7 @@
                 <w:sz w:val="22"/>
                 <w:szCs w:val="22"/>
               </w:rPr>
-              <w:t>0</w:t>
+              <w:t xml:space="preserve"> Abstract Class Count</w:t>
             </w:r>
           </w:p>
         </w:tc>
@@ -5734,7 +5356,7 @@
           <w:tcPr>
             <w:tcW w:w="467" w:type="pct"/>
             <w:tcBorders>
-              <w:top w:val="nil"/>
+              <w:top w:val="single" w:sz="4" w:space="0" w:color="auto"/>
               <w:left w:val="nil"/>
               <w:bottom w:val="single" w:sz="4" w:space="0" w:color="auto"/>
               <w:right w:val="single" w:sz="4" w:space="0" w:color="auto"/>
@@ -5761,7 +5383,7 @@
                 <w:sz w:val="22"/>
                 <w:szCs w:val="22"/>
               </w:rPr>
-              <w:t>0</w:t>
+              <w:t xml:space="preserve"> Ca</w:t>
             </w:r>
           </w:p>
         </w:tc>
@@ -5769,7 +5391,7 @@
           <w:tcPr>
             <w:tcW w:w="467" w:type="pct"/>
             <w:tcBorders>
-              <w:top w:val="nil"/>
+              <w:top w:val="single" w:sz="4" w:space="0" w:color="auto"/>
               <w:left w:val="nil"/>
               <w:bottom w:val="single" w:sz="4" w:space="0" w:color="auto"/>
               <w:right w:val="single" w:sz="4" w:space="0" w:color="auto"/>
@@ -5796,7 +5418,7 @@
                 <w:sz w:val="22"/>
                 <w:szCs w:val="22"/>
               </w:rPr>
-              <w:t>7</w:t>
+              <w:t xml:space="preserve"> Ce</w:t>
             </w:r>
           </w:p>
         </w:tc>
@@ -5804,7 +5426,7 @@
           <w:tcPr>
             <w:tcW w:w="467" w:type="pct"/>
             <w:tcBorders>
-              <w:top w:val="nil"/>
+              <w:top w:val="single" w:sz="4" w:space="0" w:color="auto"/>
               <w:left w:val="nil"/>
               <w:bottom w:val="single" w:sz="4" w:space="0" w:color="auto"/>
               <w:right w:val="single" w:sz="4" w:space="0" w:color="auto"/>
@@ -5831,7 +5453,7 @@
                 <w:sz w:val="22"/>
                 <w:szCs w:val="22"/>
               </w:rPr>
-              <w:t>0.1</w:t>
+              <w:t xml:space="preserve"> A</w:t>
             </w:r>
           </w:p>
         </w:tc>
@@ -5839,7 +5461,7 @@
           <w:tcPr>
             <w:tcW w:w="467" w:type="pct"/>
             <w:tcBorders>
-              <w:top w:val="nil"/>
+              <w:top w:val="single" w:sz="4" w:space="0" w:color="auto"/>
               <w:left w:val="nil"/>
               <w:bottom w:val="single" w:sz="4" w:space="0" w:color="auto"/>
               <w:right w:val="single" w:sz="4" w:space="0" w:color="auto"/>
@@ -5866,7 +5488,7 @@
                 <w:sz w:val="22"/>
                 <w:szCs w:val="22"/>
               </w:rPr>
-              <w:t>0</w:t>
+              <w:t xml:space="preserve"> I</w:t>
             </w:r>
           </w:p>
         </w:tc>
@@ -5874,7 +5496,7 @@
           <w:tcPr>
             <w:tcW w:w="467" w:type="pct"/>
             <w:tcBorders>
-              <w:top w:val="nil"/>
+              <w:top w:val="single" w:sz="4" w:space="0" w:color="auto"/>
               <w:left w:val="nil"/>
               <w:bottom w:val="single" w:sz="4" w:space="0" w:color="auto"/>
               <w:right w:val="single" w:sz="4" w:space="0" w:color="auto"/>
@@ -5901,7 +5523,7 @@
                 <w:sz w:val="22"/>
                 <w:szCs w:val="22"/>
               </w:rPr>
-              <w:t>1</w:t>
+              <w:t xml:space="preserve"> D</w:t>
             </w:r>
           </w:p>
         </w:tc>
@@ -5940,7 +5562,7 @@
                 <w:sz w:val="22"/>
                 <w:szCs w:val="22"/>
               </w:rPr>
-              <w:t>animal</w:t>
+              <w:t>Default</w:t>
             </w:r>
           </w:p>
         </w:tc>
@@ -6045,7 +5667,7 @@
                 <w:sz w:val="22"/>
                 <w:szCs w:val="22"/>
               </w:rPr>
-              <w:t>2</w:t>
+              <w:t>0</w:t>
             </w:r>
           </w:p>
         </w:tc>
@@ -6080,7 +5702,7 @@
                 <w:sz w:val="22"/>
                 <w:szCs w:val="22"/>
               </w:rPr>
-              <w:t>2</w:t>
+              <w:t>7</w:t>
             </w:r>
           </w:p>
         </w:tc>
@@ -6115,7 +5737,7 @@
                 <w:sz w:val="22"/>
                 <w:szCs w:val="22"/>
               </w:rPr>
-              <w:t>0</w:t>
+              <w:t>0.1</w:t>
             </w:r>
           </w:p>
         </w:tc>
@@ -6150,7 +5772,7 @@
                 <w:sz w:val="22"/>
                 <w:szCs w:val="22"/>
               </w:rPr>
-              <w:t>0.5</w:t>
+              <w:t>0</w:t>
             </w:r>
           </w:p>
         </w:tc>
@@ -6185,7 +5807,7 @@
                 <w:sz w:val="22"/>
                 <w:szCs w:val="22"/>
               </w:rPr>
-              <w:t>0.5</w:t>
+              <w:t>1</w:t>
             </w:r>
           </w:p>
         </w:tc>
@@ -6224,7 +5846,7 @@
                 <w:sz w:val="22"/>
                 <w:szCs w:val="22"/>
               </w:rPr>
-              <w:t>cage</w:t>
+              <w:t>animal</w:t>
             </w:r>
           </w:p>
         </w:tc>
@@ -6364,7 +5986,7 @@
                 <w:sz w:val="22"/>
                 <w:szCs w:val="22"/>
               </w:rPr>
-              <w:t>3</w:t>
+              <w:t>2</w:t>
             </w:r>
           </w:p>
         </w:tc>
@@ -6434,7 +6056,7 @@
                 <w:sz w:val="22"/>
                 <w:szCs w:val="22"/>
               </w:rPr>
-              <w:t>0.6</w:t>
+              <w:t>0.5</w:t>
             </w:r>
           </w:p>
         </w:tc>
@@ -6469,7 +6091,7 @@
                 <w:sz w:val="22"/>
                 <w:szCs w:val="22"/>
               </w:rPr>
-              <w:t>0.4</w:t>
+              <w:t>0.5</w:t>
             </w:r>
           </w:p>
         </w:tc>
@@ -6508,7 +6130,7 @@
                 <w:sz w:val="22"/>
                 <w:szCs w:val="22"/>
               </w:rPr>
-              <w:t>cell</w:t>
+              <w:t>cage</w:t>
             </w:r>
           </w:p>
         </w:tc>
@@ -6613,7 +6235,7 @@
                 <w:sz w:val="22"/>
                 <w:szCs w:val="22"/>
               </w:rPr>
-              <w:t>3</w:t>
+              <w:t>2</w:t>
             </w:r>
           </w:p>
         </w:tc>
@@ -6648,7 +6270,7 @@
                 <w:sz w:val="22"/>
                 <w:szCs w:val="22"/>
               </w:rPr>
-              <w:t>2</w:t>
+              <w:t>3</w:t>
             </w:r>
           </w:p>
         </w:tc>
@@ -6718,7 +6340,7 @@
                 <w:sz w:val="22"/>
                 <w:szCs w:val="22"/>
               </w:rPr>
-              <w:t>0.4</w:t>
+              <w:t>0.6</w:t>
             </w:r>
           </w:p>
         </w:tc>
@@ -6753,7 +6375,7 @@
                 <w:sz w:val="22"/>
                 <w:szCs w:val="22"/>
               </w:rPr>
-              <w:t>0.6</w:t>
+              <w:t>0.4</w:t>
             </w:r>
           </w:p>
         </w:tc>
@@ -6792,7 +6414,7 @@
                 <w:sz w:val="22"/>
                 <w:szCs w:val="22"/>
               </w:rPr>
-              <w:t>zoo</w:t>
+              <w:t>cell</w:t>
             </w:r>
           </w:p>
         </w:tc>
@@ -6897,7 +6519,7 @@
                 <w:sz w:val="22"/>
                 <w:szCs w:val="22"/>
               </w:rPr>
-              <w:t>1</w:t>
+              <w:t>3</w:t>
             </w:r>
           </w:p>
         </w:tc>
@@ -6932,7 +6554,7 @@
                 <w:sz w:val="22"/>
                 <w:szCs w:val="22"/>
               </w:rPr>
-              <w:t>3</w:t>
+              <w:t>2</w:t>
             </w:r>
           </w:p>
         </w:tc>
@@ -7002,7 +6624,7 @@
                 <w:sz w:val="22"/>
                 <w:szCs w:val="22"/>
               </w:rPr>
-              <w:t>0.75</w:t>
+              <w:t>0.4</w:t>
             </w:r>
           </w:p>
         </w:tc>
@@ -7037,7 +6659,7 @@
                 <w:sz w:val="22"/>
                 <w:szCs w:val="22"/>
               </w:rPr>
-              <w:t>0.25</w:t>
+              <w:t>0.6</w:t>
             </w:r>
           </w:p>
         </w:tc>
@@ -7048,10 +6670,9 @@
         </w:trPr>
         <w:tc>
           <w:tcPr>
-            <w:tcW w:w="5000" w:type="pct"/>
-            <w:gridSpan w:val="8"/>
-            <w:tcBorders>
-              <w:top w:val="single" w:sz="4" w:space="0" w:color="auto"/>
+            <w:tcW w:w="895" w:type="pct"/>
+            <w:tcBorders>
+              <w:top w:val="nil"/>
               <w:left w:val="single" w:sz="4" w:space="0" w:color="auto"/>
               <w:bottom w:val="single" w:sz="4" w:space="0" w:color="auto"/>
               <w:right w:val="single" w:sz="4" w:space="0" w:color="auto"/>
@@ -7063,22 +6684,266 @@
           <w:p>
             <w:pPr>
               <w:spacing w:line="276" w:lineRule="auto"/>
-              <w:jc w:val="center"/>
-              <w:rPr>
-                <w:rFonts w:ascii="Calibri" w:eastAsia="Times New Roman" w:hAnsi="Calibri" w:cs="Calibri"/>
-                <w:color w:val="000000"/>
-                <w:sz w:val="22"/>
-                <w:szCs w:val="22"/>
-              </w:rPr>
-            </w:pPr>
-            <w:r>
-              <w:rPr>
-                <w:rFonts w:ascii="Calibri" w:eastAsia="Times New Roman" w:hAnsi="Calibri" w:cs="Calibri"/>
-                <w:color w:val="000000"/>
-                <w:sz w:val="22"/>
-                <w:szCs w:val="22"/>
-              </w:rPr>
-              <w:t>VZ03</w:t>
+              <w:rPr>
+                <w:rFonts w:ascii="Calibri" w:eastAsia="Times New Roman" w:hAnsi="Calibri" w:cs="Calibri"/>
+                <w:color w:val="000000"/>
+                <w:sz w:val="22"/>
+                <w:szCs w:val="22"/>
+              </w:rPr>
+            </w:pPr>
+            <w:r>
+              <w:rPr>
+                <w:rFonts w:ascii="Calibri" w:eastAsia="Times New Roman" w:hAnsi="Calibri" w:cs="Calibri"/>
+                <w:color w:val="000000"/>
+                <w:sz w:val="22"/>
+                <w:szCs w:val="22"/>
+              </w:rPr>
+              <w:t>zoo</w:t>
+            </w:r>
+          </w:p>
+        </w:tc>
+        <w:tc>
+          <w:tcPr>
+            <w:tcW w:w="788" w:type="pct"/>
+            <w:tcBorders>
+              <w:top w:val="nil"/>
+              <w:left w:val="nil"/>
+              <w:bottom w:val="single" w:sz="4" w:space="0" w:color="auto"/>
+              <w:right w:val="single" w:sz="4" w:space="0" w:color="auto"/>
+            </w:tcBorders>
+            <w:noWrap/>
+            <w:vAlign w:val="bottom"/>
+            <w:hideMark/>
+          </w:tcPr>
+          <w:p>
+            <w:pPr>
+              <w:spacing w:line="276" w:lineRule="auto"/>
+              <w:jc w:val="center"/>
+              <w:rPr>
+                <w:rFonts w:ascii="Calibri" w:eastAsia="Times New Roman" w:hAnsi="Calibri" w:cs="Calibri"/>
+                <w:color w:val="000000"/>
+                <w:sz w:val="22"/>
+                <w:szCs w:val="22"/>
+              </w:rPr>
+            </w:pPr>
+            <w:r>
+              <w:rPr>
+                <w:rFonts w:ascii="Calibri" w:eastAsia="Times New Roman" w:hAnsi="Calibri" w:cs="Calibri"/>
+                <w:color w:val="000000"/>
+                <w:sz w:val="22"/>
+                <w:szCs w:val="22"/>
+              </w:rPr>
+              <w:t>1</w:t>
+            </w:r>
+          </w:p>
+        </w:tc>
+        <w:tc>
+          <w:tcPr>
+            <w:tcW w:w="982" w:type="pct"/>
+            <w:tcBorders>
+              <w:top w:val="nil"/>
+              <w:left w:val="nil"/>
+              <w:bottom w:val="single" w:sz="4" w:space="0" w:color="auto"/>
+              <w:right w:val="single" w:sz="4" w:space="0" w:color="auto"/>
+            </w:tcBorders>
+            <w:noWrap/>
+            <w:vAlign w:val="bottom"/>
+            <w:hideMark/>
+          </w:tcPr>
+          <w:p>
+            <w:pPr>
+              <w:spacing w:line="276" w:lineRule="auto"/>
+              <w:jc w:val="center"/>
+              <w:rPr>
+                <w:rFonts w:ascii="Calibri" w:eastAsia="Times New Roman" w:hAnsi="Calibri" w:cs="Calibri"/>
+                <w:color w:val="000000"/>
+                <w:sz w:val="22"/>
+                <w:szCs w:val="22"/>
+              </w:rPr>
+            </w:pPr>
+            <w:r>
+              <w:rPr>
+                <w:rFonts w:ascii="Calibri" w:eastAsia="Times New Roman" w:hAnsi="Calibri" w:cs="Calibri"/>
+                <w:color w:val="000000"/>
+                <w:sz w:val="22"/>
+                <w:szCs w:val="22"/>
+              </w:rPr>
+              <w:t>0</w:t>
+            </w:r>
+          </w:p>
+        </w:tc>
+        <w:tc>
+          <w:tcPr>
+            <w:tcW w:w="467" w:type="pct"/>
+            <w:tcBorders>
+              <w:top w:val="nil"/>
+              <w:left w:val="nil"/>
+              <w:bottom w:val="single" w:sz="4" w:space="0" w:color="auto"/>
+              <w:right w:val="single" w:sz="4" w:space="0" w:color="auto"/>
+            </w:tcBorders>
+            <w:noWrap/>
+            <w:vAlign w:val="bottom"/>
+            <w:hideMark/>
+          </w:tcPr>
+          <w:p>
+            <w:pPr>
+              <w:spacing w:line="276" w:lineRule="auto"/>
+              <w:jc w:val="center"/>
+              <w:rPr>
+                <w:rFonts w:ascii="Calibri" w:eastAsia="Times New Roman" w:hAnsi="Calibri" w:cs="Calibri"/>
+                <w:color w:val="000000"/>
+                <w:sz w:val="22"/>
+                <w:szCs w:val="22"/>
+              </w:rPr>
+            </w:pPr>
+            <w:r>
+              <w:rPr>
+                <w:rFonts w:ascii="Calibri" w:eastAsia="Times New Roman" w:hAnsi="Calibri" w:cs="Calibri"/>
+                <w:color w:val="000000"/>
+                <w:sz w:val="22"/>
+                <w:szCs w:val="22"/>
+              </w:rPr>
+              <w:t>1</w:t>
+            </w:r>
+          </w:p>
+        </w:tc>
+        <w:tc>
+          <w:tcPr>
+            <w:tcW w:w="467" w:type="pct"/>
+            <w:tcBorders>
+              <w:top w:val="nil"/>
+              <w:left w:val="nil"/>
+              <w:bottom w:val="single" w:sz="4" w:space="0" w:color="auto"/>
+              <w:right w:val="single" w:sz="4" w:space="0" w:color="auto"/>
+            </w:tcBorders>
+            <w:noWrap/>
+            <w:vAlign w:val="bottom"/>
+            <w:hideMark/>
+          </w:tcPr>
+          <w:p>
+            <w:pPr>
+              <w:spacing w:line="276" w:lineRule="auto"/>
+              <w:jc w:val="center"/>
+              <w:rPr>
+                <w:rFonts w:ascii="Calibri" w:eastAsia="Times New Roman" w:hAnsi="Calibri" w:cs="Calibri"/>
+                <w:color w:val="000000"/>
+                <w:sz w:val="22"/>
+                <w:szCs w:val="22"/>
+              </w:rPr>
+            </w:pPr>
+            <w:r>
+              <w:rPr>
+                <w:rFonts w:ascii="Calibri" w:eastAsia="Times New Roman" w:hAnsi="Calibri" w:cs="Calibri"/>
+                <w:color w:val="000000"/>
+                <w:sz w:val="22"/>
+                <w:szCs w:val="22"/>
+              </w:rPr>
+              <w:t>3</w:t>
+            </w:r>
+          </w:p>
+        </w:tc>
+        <w:tc>
+          <w:tcPr>
+            <w:tcW w:w="467" w:type="pct"/>
+            <w:tcBorders>
+              <w:top w:val="nil"/>
+              <w:left w:val="nil"/>
+              <w:bottom w:val="single" w:sz="4" w:space="0" w:color="auto"/>
+              <w:right w:val="single" w:sz="4" w:space="0" w:color="auto"/>
+            </w:tcBorders>
+            <w:noWrap/>
+            <w:vAlign w:val="bottom"/>
+            <w:hideMark/>
+          </w:tcPr>
+          <w:p>
+            <w:pPr>
+              <w:spacing w:line="276" w:lineRule="auto"/>
+              <w:jc w:val="center"/>
+              <w:rPr>
+                <w:rFonts w:ascii="Calibri" w:eastAsia="Times New Roman" w:hAnsi="Calibri" w:cs="Calibri"/>
+                <w:color w:val="000000"/>
+                <w:sz w:val="22"/>
+                <w:szCs w:val="22"/>
+              </w:rPr>
+            </w:pPr>
+            <w:r>
+              <w:rPr>
+                <w:rFonts w:ascii="Calibri" w:eastAsia="Times New Roman" w:hAnsi="Calibri" w:cs="Calibri"/>
+                <w:color w:val="000000"/>
+                <w:sz w:val="22"/>
+                <w:szCs w:val="22"/>
+              </w:rPr>
+              <w:t>0</w:t>
+            </w:r>
+          </w:p>
+        </w:tc>
+        <w:tc>
+          <w:tcPr>
+            <w:tcW w:w="467" w:type="pct"/>
+            <w:tcBorders>
+              <w:top w:val="nil"/>
+              <w:left w:val="nil"/>
+              <w:bottom w:val="single" w:sz="4" w:space="0" w:color="auto"/>
+              <w:right w:val="single" w:sz="4" w:space="0" w:color="auto"/>
+            </w:tcBorders>
+            <w:noWrap/>
+            <w:vAlign w:val="bottom"/>
+            <w:hideMark/>
+          </w:tcPr>
+          <w:p>
+            <w:pPr>
+              <w:spacing w:line="276" w:lineRule="auto"/>
+              <w:jc w:val="center"/>
+              <w:rPr>
+                <w:rFonts w:ascii="Calibri" w:eastAsia="Times New Roman" w:hAnsi="Calibri" w:cs="Calibri"/>
+                <w:color w:val="000000"/>
+                <w:sz w:val="22"/>
+                <w:szCs w:val="22"/>
+              </w:rPr>
+            </w:pPr>
+            <w:r>
+              <w:rPr>
+                <w:rFonts w:ascii="Calibri" w:eastAsia="Times New Roman" w:hAnsi="Calibri" w:cs="Calibri"/>
+                <w:color w:val="000000"/>
+                <w:sz w:val="22"/>
+                <w:szCs w:val="22"/>
+              </w:rPr>
+              <w:t>0.75</w:t>
+            </w:r>
+          </w:p>
+        </w:tc>
+        <w:tc>
+          <w:tcPr>
+            <w:tcW w:w="467" w:type="pct"/>
+            <w:tcBorders>
+              <w:top w:val="nil"/>
+              <w:left w:val="nil"/>
+              <w:bottom w:val="single" w:sz="4" w:space="0" w:color="auto"/>
+              <w:right w:val="single" w:sz="4" w:space="0" w:color="auto"/>
+            </w:tcBorders>
+            <w:noWrap/>
+            <w:vAlign w:val="bottom"/>
+            <w:hideMark/>
+          </w:tcPr>
+          <w:p>
+            <w:pPr>
+              <w:spacing w:line="276" w:lineRule="auto"/>
+              <w:jc w:val="center"/>
+              <w:rPr>
+                <w:rFonts w:ascii="Calibri" w:eastAsia="Times New Roman" w:hAnsi="Calibri" w:cs="Calibri"/>
+                <w:color w:val="000000"/>
+                <w:sz w:val="22"/>
+                <w:szCs w:val="22"/>
+              </w:rPr>
+            </w:pPr>
+            <w:r>
+              <w:rPr>
+                <w:rFonts w:ascii="Calibri" w:eastAsia="Times New Roman" w:hAnsi="Calibri" w:cs="Calibri"/>
+                <w:color w:val="000000"/>
+                <w:sz w:val="22"/>
+                <w:szCs w:val="22"/>
+              </w:rPr>
+              <w:t>0.25</w:t>
             </w:r>
           </w:p>
         </w:tc>
@@ -7089,9 +6954,10 @@
         </w:trPr>
         <w:tc>
           <w:tcPr>
-            <w:tcW w:w="895" w:type="pct"/>
-            <w:tcBorders>
-              <w:top w:val="nil"/>
+            <w:tcW w:w="5000" w:type="pct"/>
+            <w:gridSpan w:val="8"/>
+            <w:tcBorders>
+              <w:top w:val="single" w:sz="4" w:space="0" w:color="auto"/>
               <w:left w:val="single" w:sz="4" w:space="0" w:color="auto"/>
               <w:bottom w:val="single" w:sz="4" w:space="0" w:color="auto"/>
               <w:right w:val="single" w:sz="4" w:space="0" w:color="auto"/>
@@ -7118,252 +6984,7 @@
                 <w:sz w:val="22"/>
                 <w:szCs w:val="22"/>
               </w:rPr>
-              <w:t>Package</w:t>
-            </w:r>
-          </w:p>
-        </w:tc>
-        <w:tc>
-          <w:tcPr>
-            <w:tcW w:w="788" w:type="pct"/>
-            <w:tcBorders>
-              <w:top w:val="nil"/>
-              <w:left w:val="nil"/>
-              <w:bottom w:val="single" w:sz="4" w:space="0" w:color="auto"/>
-              <w:right w:val="single" w:sz="4" w:space="0" w:color="auto"/>
-            </w:tcBorders>
-            <w:noWrap/>
-            <w:vAlign w:val="bottom"/>
-            <w:hideMark/>
-          </w:tcPr>
-          <w:p>
-            <w:pPr>
-              <w:spacing w:line="276" w:lineRule="auto"/>
-              <w:jc w:val="center"/>
-              <w:rPr>
-                <w:rFonts w:ascii="Calibri" w:eastAsia="Times New Roman" w:hAnsi="Calibri" w:cs="Calibri"/>
-                <w:color w:val="000000"/>
-                <w:sz w:val="22"/>
-                <w:szCs w:val="22"/>
-              </w:rPr>
-            </w:pPr>
-            <w:r>
-              <w:rPr>
-                <w:rFonts w:ascii="Calibri" w:eastAsia="Times New Roman" w:hAnsi="Calibri" w:cs="Calibri"/>
-                <w:color w:val="000000"/>
-                <w:sz w:val="22"/>
-                <w:szCs w:val="22"/>
-              </w:rPr>
-              <w:t xml:space="preserve"> Class Count</w:t>
-            </w:r>
-          </w:p>
-        </w:tc>
-        <w:tc>
-          <w:tcPr>
-            <w:tcW w:w="982" w:type="pct"/>
-            <w:tcBorders>
-              <w:top w:val="nil"/>
-              <w:left w:val="nil"/>
-              <w:bottom w:val="single" w:sz="4" w:space="0" w:color="auto"/>
-              <w:right w:val="single" w:sz="4" w:space="0" w:color="auto"/>
-            </w:tcBorders>
-            <w:noWrap/>
-            <w:vAlign w:val="bottom"/>
-            <w:hideMark/>
-          </w:tcPr>
-          <w:p>
-            <w:pPr>
-              <w:spacing w:line="276" w:lineRule="auto"/>
-              <w:jc w:val="center"/>
-              <w:rPr>
-                <w:rFonts w:ascii="Calibri" w:eastAsia="Times New Roman" w:hAnsi="Calibri" w:cs="Calibri"/>
-                <w:color w:val="000000"/>
-                <w:sz w:val="22"/>
-                <w:szCs w:val="22"/>
-              </w:rPr>
-            </w:pPr>
-            <w:r>
-              <w:rPr>
-                <w:rFonts w:ascii="Calibri" w:eastAsia="Times New Roman" w:hAnsi="Calibri" w:cs="Calibri"/>
-                <w:color w:val="000000"/>
-                <w:sz w:val="22"/>
-                <w:szCs w:val="22"/>
-              </w:rPr>
-              <w:t xml:space="preserve"> Abstract Class Count</w:t>
-            </w:r>
-          </w:p>
-        </w:tc>
-        <w:tc>
-          <w:tcPr>
-            <w:tcW w:w="467" w:type="pct"/>
-            <w:tcBorders>
-              <w:top w:val="nil"/>
-              <w:left w:val="nil"/>
-              <w:bottom w:val="single" w:sz="4" w:space="0" w:color="auto"/>
-              <w:right w:val="single" w:sz="4" w:space="0" w:color="auto"/>
-            </w:tcBorders>
-            <w:noWrap/>
-            <w:vAlign w:val="bottom"/>
-            <w:hideMark/>
-          </w:tcPr>
-          <w:p>
-            <w:pPr>
-              <w:spacing w:line="276" w:lineRule="auto"/>
-              <w:jc w:val="center"/>
-              <w:rPr>
-                <w:rFonts w:ascii="Calibri" w:eastAsia="Times New Roman" w:hAnsi="Calibri" w:cs="Calibri"/>
-                <w:color w:val="000000"/>
-                <w:sz w:val="22"/>
-                <w:szCs w:val="22"/>
-              </w:rPr>
-            </w:pPr>
-            <w:r>
-              <w:rPr>
-                <w:rFonts w:ascii="Calibri" w:eastAsia="Times New Roman" w:hAnsi="Calibri" w:cs="Calibri"/>
-                <w:color w:val="000000"/>
-                <w:sz w:val="22"/>
-                <w:szCs w:val="22"/>
-              </w:rPr>
-              <w:t xml:space="preserve"> Ca</w:t>
-            </w:r>
-          </w:p>
-        </w:tc>
-        <w:tc>
-          <w:tcPr>
-            <w:tcW w:w="467" w:type="pct"/>
-            <w:tcBorders>
-              <w:top w:val="nil"/>
-              <w:left w:val="nil"/>
-              <w:bottom w:val="single" w:sz="4" w:space="0" w:color="auto"/>
-              <w:right w:val="single" w:sz="4" w:space="0" w:color="auto"/>
-            </w:tcBorders>
-            <w:noWrap/>
-            <w:vAlign w:val="bottom"/>
-            <w:hideMark/>
-          </w:tcPr>
-          <w:p>
-            <w:pPr>
-              <w:spacing w:line="276" w:lineRule="auto"/>
-              <w:jc w:val="center"/>
-              <w:rPr>
-                <w:rFonts w:ascii="Calibri" w:eastAsia="Times New Roman" w:hAnsi="Calibri" w:cs="Calibri"/>
-                <w:color w:val="000000"/>
-                <w:sz w:val="22"/>
-                <w:szCs w:val="22"/>
-              </w:rPr>
-            </w:pPr>
-            <w:r>
-              <w:rPr>
-                <w:rFonts w:ascii="Calibri" w:eastAsia="Times New Roman" w:hAnsi="Calibri" w:cs="Calibri"/>
-                <w:color w:val="000000"/>
-                <w:sz w:val="22"/>
-                <w:szCs w:val="22"/>
-              </w:rPr>
-              <w:t xml:space="preserve"> Ce</w:t>
-            </w:r>
-          </w:p>
-        </w:tc>
-        <w:tc>
-          <w:tcPr>
-            <w:tcW w:w="467" w:type="pct"/>
-            <w:tcBorders>
-              <w:top w:val="nil"/>
-              <w:left w:val="nil"/>
-              <w:bottom w:val="single" w:sz="4" w:space="0" w:color="auto"/>
-              <w:right w:val="single" w:sz="4" w:space="0" w:color="auto"/>
-            </w:tcBorders>
-            <w:noWrap/>
-            <w:vAlign w:val="bottom"/>
-            <w:hideMark/>
-          </w:tcPr>
-          <w:p>
-            <w:pPr>
-              <w:spacing w:line="276" w:lineRule="auto"/>
-              <w:jc w:val="center"/>
-              <w:rPr>
-                <w:rFonts w:ascii="Calibri" w:eastAsia="Times New Roman" w:hAnsi="Calibri" w:cs="Calibri"/>
-                <w:color w:val="000000"/>
-                <w:sz w:val="22"/>
-                <w:szCs w:val="22"/>
-              </w:rPr>
-            </w:pPr>
-            <w:r>
-              <w:rPr>
-                <w:rFonts w:ascii="Calibri" w:eastAsia="Times New Roman" w:hAnsi="Calibri" w:cs="Calibri"/>
-                <w:color w:val="000000"/>
-                <w:sz w:val="22"/>
-                <w:szCs w:val="22"/>
-              </w:rPr>
-              <w:t xml:space="preserve"> A</w:t>
-            </w:r>
-          </w:p>
-        </w:tc>
-        <w:tc>
-          <w:tcPr>
-            <w:tcW w:w="467" w:type="pct"/>
-            <w:tcBorders>
-              <w:top w:val="nil"/>
-              <w:left w:val="nil"/>
-              <w:bottom w:val="single" w:sz="4" w:space="0" w:color="auto"/>
-              <w:right w:val="single" w:sz="4" w:space="0" w:color="auto"/>
-            </w:tcBorders>
-            <w:noWrap/>
-            <w:vAlign w:val="bottom"/>
-            <w:hideMark/>
-          </w:tcPr>
-          <w:p>
-            <w:pPr>
-              <w:spacing w:line="276" w:lineRule="auto"/>
-              <w:jc w:val="center"/>
-              <w:rPr>
-                <w:rFonts w:ascii="Calibri" w:eastAsia="Times New Roman" w:hAnsi="Calibri" w:cs="Calibri"/>
-                <w:color w:val="000000"/>
-                <w:sz w:val="22"/>
-                <w:szCs w:val="22"/>
-              </w:rPr>
-            </w:pPr>
-            <w:r>
-              <w:rPr>
-                <w:rFonts w:ascii="Calibri" w:eastAsia="Times New Roman" w:hAnsi="Calibri" w:cs="Calibri"/>
-                <w:color w:val="000000"/>
-                <w:sz w:val="22"/>
-                <w:szCs w:val="22"/>
-              </w:rPr>
-              <w:t xml:space="preserve"> I</w:t>
-            </w:r>
-          </w:p>
-        </w:tc>
-        <w:tc>
-          <w:tcPr>
-            <w:tcW w:w="467" w:type="pct"/>
-            <w:tcBorders>
-              <w:top w:val="nil"/>
-              <w:left w:val="nil"/>
-              <w:bottom w:val="single" w:sz="4" w:space="0" w:color="auto"/>
-              <w:right w:val="single" w:sz="4" w:space="0" w:color="auto"/>
-            </w:tcBorders>
-            <w:noWrap/>
-            <w:vAlign w:val="bottom"/>
-            <w:hideMark/>
-          </w:tcPr>
-          <w:p>
-            <w:pPr>
-              <w:spacing w:line="276" w:lineRule="auto"/>
-              <w:jc w:val="center"/>
-              <w:rPr>
-                <w:rFonts w:ascii="Calibri" w:eastAsia="Times New Roman" w:hAnsi="Calibri" w:cs="Calibri"/>
-                <w:color w:val="000000"/>
-                <w:sz w:val="22"/>
-                <w:szCs w:val="22"/>
-              </w:rPr>
-            </w:pPr>
-            <w:r>
-              <w:rPr>
-                <w:rFonts w:ascii="Calibri" w:eastAsia="Times New Roman" w:hAnsi="Calibri" w:cs="Calibri"/>
-                <w:color w:val="000000"/>
-                <w:sz w:val="22"/>
-                <w:szCs w:val="22"/>
-              </w:rPr>
-              <w:t xml:space="preserve"> D</w:t>
+              <w:t>VZ03</w:t>
             </w:r>
           </w:p>
         </w:tc>
@@ -7388,6 +7009,7 @@
           <w:p>
             <w:pPr>
               <w:spacing w:line="276" w:lineRule="auto"/>
+              <w:jc w:val="center"/>
               <w:rPr>
                 <w:rFonts w:ascii="Calibri" w:eastAsia="Times New Roman" w:hAnsi="Calibri" w:cs="Calibri"/>
                 <w:color w:val="000000"/>
@@ -7403,6 +7025,290 @@
                 <w:szCs w:val="22"/>
               </w:rPr>
               <w:lastRenderedPageBreak/>
+              <w:t>Package</w:t>
+            </w:r>
+          </w:p>
+        </w:tc>
+        <w:tc>
+          <w:tcPr>
+            <w:tcW w:w="788" w:type="pct"/>
+            <w:tcBorders>
+              <w:top w:val="nil"/>
+              <w:left w:val="nil"/>
+              <w:bottom w:val="single" w:sz="4" w:space="0" w:color="auto"/>
+              <w:right w:val="single" w:sz="4" w:space="0" w:color="auto"/>
+            </w:tcBorders>
+            <w:noWrap/>
+            <w:vAlign w:val="bottom"/>
+            <w:hideMark/>
+          </w:tcPr>
+          <w:p>
+            <w:pPr>
+              <w:spacing w:line="276" w:lineRule="auto"/>
+              <w:jc w:val="center"/>
+              <w:rPr>
+                <w:rFonts w:ascii="Calibri" w:eastAsia="Times New Roman" w:hAnsi="Calibri" w:cs="Calibri"/>
+                <w:color w:val="000000"/>
+                <w:sz w:val="22"/>
+                <w:szCs w:val="22"/>
+              </w:rPr>
+            </w:pPr>
+            <w:r>
+              <w:rPr>
+                <w:rFonts w:ascii="Calibri" w:eastAsia="Times New Roman" w:hAnsi="Calibri" w:cs="Calibri"/>
+                <w:color w:val="000000"/>
+                <w:sz w:val="22"/>
+                <w:szCs w:val="22"/>
+              </w:rPr>
+              <w:t xml:space="preserve"> Class Count</w:t>
+            </w:r>
+          </w:p>
+        </w:tc>
+        <w:tc>
+          <w:tcPr>
+            <w:tcW w:w="982" w:type="pct"/>
+            <w:tcBorders>
+              <w:top w:val="nil"/>
+              <w:left w:val="nil"/>
+              <w:bottom w:val="single" w:sz="4" w:space="0" w:color="auto"/>
+              <w:right w:val="single" w:sz="4" w:space="0" w:color="auto"/>
+            </w:tcBorders>
+            <w:noWrap/>
+            <w:vAlign w:val="bottom"/>
+            <w:hideMark/>
+          </w:tcPr>
+          <w:p>
+            <w:pPr>
+              <w:spacing w:line="276" w:lineRule="auto"/>
+              <w:jc w:val="center"/>
+              <w:rPr>
+                <w:rFonts w:ascii="Calibri" w:eastAsia="Times New Roman" w:hAnsi="Calibri" w:cs="Calibri"/>
+                <w:color w:val="000000"/>
+                <w:sz w:val="22"/>
+                <w:szCs w:val="22"/>
+              </w:rPr>
+            </w:pPr>
+            <w:r>
+              <w:rPr>
+                <w:rFonts w:ascii="Calibri" w:eastAsia="Times New Roman" w:hAnsi="Calibri" w:cs="Calibri"/>
+                <w:color w:val="000000"/>
+                <w:sz w:val="22"/>
+                <w:szCs w:val="22"/>
+              </w:rPr>
+              <w:t xml:space="preserve"> Abstract Class Count</w:t>
+            </w:r>
+          </w:p>
+        </w:tc>
+        <w:tc>
+          <w:tcPr>
+            <w:tcW w:w="467" w:type="pct"/>
+            <w:tcBorders>
+              <w:top w:val="nil"/>
+              <w:left w:val="nil"/>
+              <w:bottom w:val="single" w:sz="4" w:space="0" w:color="auto"/>
+              <w:right w:val="single" w:sz="4" w:space="0" w:color="auto"/>
+            </w:tcBorders>
+            <w:noWrap/>
+            <w:vAlign w:val="bottom"/>
+            <w:hideMark/>
+          </w:tcPr>
+          <w:p>
+            <w:pPr>
+              <w:spacing w:line="276" w:lineRule="auto"/>
+              <w:jc w:val="center"/>
+              <w:rPr>
+                <w:rFonts w:ascii="Calibri" w:eastAsia="Times New Roman" w:hAnsi="Calibri" w:cs="Calibri"/>
+                <w:color w:val="000000"/>
+                <w:sz w:val="22"/>
+                <w:szCs w:val="22"/>
+              </w:rPr>
+            </w:pPr>
+            <w:r>
+              <w:rPr>
+                <w:rFonts w:ascii="Calibri" w:eastAsia="Times New Roman" w:hAnsi="Calibri" w:cs="Calibri"/>
+                <w:color w:val="000000"/>
+                <w:sz w:val="22"/>
+                <w:szCs w:val="22"/>
+              </w:rPr>
+              <w:t xml:space="preserve"> Ca</w:t>
+            </w:r>
+          </w:p>
+        </w:tc>
+        <w:tc>
+          <w:tcPr>
+            <w:tcW w:w="467" w:type="pct"/>
+            <w:tcBorders>
+              <w:top w:val="nil"/>
+              <w:left w:val="nil"/>
+              <w:bottom w:val="single" w:sz="4" w:space="0" w:color="auto"/>
+              <w:right w:val="single" w:sz="4" w:space="0" w:color="auto"/>
+            </w:tcBorders>
+            <w:noWrap/>
+            <w:vAlign w:val="bottom"/>
+            <w:hideMark/>
+          </w:tcPr>
+          <w:p>
+            <w:pPr>
+              <w:spacing w:line="276" w:lineRule="auto"/>
+              <w:jc w:val="center"/>
+              <w:rPr>
+                <w:rFonts w:ascii="Calibri" w:eastAsia="Times New Roman" w:hAnsi="Calibri" w:cs="Calibri"/>
+                <w:color w:val="000000"/>
+                <w:sz w:val="22"/>
+                <w:szCs w:val="22"/>
+              </w:rPr>
+            </w:pPr>
+            <w:r>
+              <w:rPr>
+                <w:rFonts w:ascii="Calibri" w:eastAsia="Times New Roman" w:hAnsi="Calibri" w:cs="Calibri"/>
+                <w:color w:val="000000"/>
+                <w:sz w:val="22"/>
+                <w:szCs w:val="22"/>
+              </w:rPr>
+              <w:t xml:space="preserve"> Ce</w:t>
+            </w:r>
+          </w:p>
+        </w:tc>
+        <w:tc>
+          <w:tcPr>
+            <w:tcW w:w="467" w:type="pct"/>
+            <w:tcBorders>
+              <w:top w:val="nil"/>
+              <w:left w:val="nil"/>
+              <w:bottom w:val="single" w:sz="4" w:space="0" w:color="auto"/>
+              <w:right w:val="single" w:sz="4" w:space="0" w:color="auto"/>
+            </w:tcBorders>
+            <w:noWrap/>
+            <w:vAlign w:val="bottom"/>
+            <w:hideMark/>
+          </w:tcPr>
+          <w:p>
+            <w:pPr>
+              <w:spacing w:line="276" w:lineRule="auto"/>
+              <w:jc w:val="center"/>
+              <w:rPr>
+                <w:rFonts w:ascii="Calibri" w:eastAsia="Times New Roman" w:hAnsi="Calibri" w:cs="Calibri"/>
+                <w:color w:val="000000"/>
+                <w:sz w:val="22"/>
+                <w:szCs w:val="22"/>
+              </w:rPr>
+            </w:pPr>
+            <w:r>
+              <w:rPr>
+                <w:rFonts w:ascii="Calibri" w:eastAsia="Times New Roman" w:hAnsi="Calibri" w:cs="Calibri"/>
+                <w:color w:val="000000"/>
+                <w:sz w:val="22"/>
+                <w:szCs w:val="22"/>
+              </w:rPr>
+              <w:t xml:space="preserve"> A</w:t>
+            </w:r>
+          </w:p>
+        </w:tc>
+        <w:tc>
+          <w:tcPr>
+            <w:tcW w:w="467" w:type="pct"/>
+            <w:tcBorders>
+              <w:top w:val="nil"/>
+              <w:left w:val="nil"/>
+              <w:bottom w:val="single" w:sz="4" w:space="0" w:color="auto"/>
+              <w:right w:val="single" w:sz="4" w:space="0" w:color="auto"/>
+            </w:tcBorders>
+            <w:noWrap/>
+            <w:vAlign w:val="bottom"/>
+            <w:hideMark/>
+          </w:tcPr>
+          <w:p>
+            <w:pPr>
+              <w:spacing w:line="276" w:lineRule="auto"/>
+              <w:jc w:val="center"/>
+              <w:rPr>
+                <w:rFonts w:ascii="Calibri" w:eastAsia="Times New Roman" w:hAnsi="Calibri" w:cs="Calibri"/>
+                <w:color w:val="000000"/>
+                <w:sz w:val="22"/>
+                <w:szCs w:val="22"/>
+              </w:rPr>
+            </w:pPr>
+            <w:r>
+              <w:rPr>
+                <w:rFonts w:ascii="Calibri" w:eastAsia="Times New Roman" w:hAnsi="Calibri" w:cs="Calibri"/>
+                <w:color w:val="000000"/>
+                <w:sz w:val="22"/>
+                <w:szCs w:val="22"/>
+              </w:rPr>
+              <w:t xml:space="preserve"> I</w:t>
+            </w:r>
+          </w:p>
+        </w:tc>
+        <w:tc>
+          <w:tcPr>
+            <w:tcW w:w="467" w:type="pct"/>
+            <w:tcBorders>
+              <w:top w:val="nil"/>
+              <w:left w:val="nil"/>
+              <w:bottom w:val="single" w:sz="4" w:space="0" w:color="auto"/>
+              <w:right w:val="single" w:sz="4" w:space="0" w:color="auto"/>
+            </w:tcBorders>
+            <w:noWrap/>
+            <w:vAlign w:val="bottom"/>
+            <w:hideMark/>
+          </w:tcPr>
+          <w:p>
+            <w:pPr>
+              <w:spacing w:line="276" w:lineRule="auto"/>
+              <w:jc w:val="center"/>
+              <w:rPr>
+                <w:rFonts w:ascii="Calibri" w:eastAsia="Times New Roman" w:hAnsi="Calibri" w:cs="Calibri"/>
+                <w:color w:val="000000"/>
+                <w:sz w:val="22"/>
+                <w:szCs w:val="22"/>
+              </w:rPr>
+            </w:pPr>
+            <w:r>
+              <w:rPr>
+                <w:rFonts w:ascii="Calibri" w:eastAsia="Times New Roman" w:hAnsi="Calibri" w:cs="Calibri"/>
+                <w:color w:val="000000"/>
+                <w:sz w:val="22"/>
+                <w:szCs w:val="22"/>
+              </w:rPr>
+              <w:t xml:space="preserve"> D</w:t>
+            </w:r>
+          </w:p>
+        </w:tc>
+      </w:tr>
+      <w:tr>
+        <w:trPr>
+          <w:trHeight w:val="300"/>
+        </w:trPr>
+        <w:tc>
+          <w:tcPr>
+            <w:tcW w:w="895" w:type="pct"/>
+            <w:tcBorders>
+              <w:top w:val="nil"/>
+              <w:left w:val="single" w:sz="4" w:space="0" w:color="auto"/>
+              <w:bottom w:val="single" w:sz="4" w:space="0" w:color="auto"/>
+              <w:right w:val="single" w:sz="4" w:space="0" w:color="auto"/>
+            </w:tcBorders>
+            <w:noWrap/>
+            <w:vAlign w:val="bottom"/>
+            <w:hideMark/>
+          </w:tcPr>
+          <w:p>
+            <w:pPr>
+              <w:spacing w:line="276" w:lineRule="auto"/>
+              <w:rPr>
+                <w:rFonts w:ascii="Calibri" w:eastAsia="Times New Roman" w:hAnsi="Calibri" w:cs="Calibri"/>
+                <w:color w:val="000000"/>
+                <w:sz w:val="22"/>
+                <w:szCs w:val="22"/>
+              </w:rPr>
+            </w:pPr>
+            <w:r>
+              <w:rPr>
+                <w:rFonts w:ascii="Calibri" w:eastAsia="Times New Roman" w:hAnsi="Calibri" w:cs="Calibri"/>
+                <w:color w:val="000000"/>
+                <w:sz w:val="22"/>
+                <w:szCs w:val="22"/>
+              </w:rPr>
               <w:t>Default</w:t>
             </w:r>
           </w:p>
@@ -9742,6 +9648,11 @@
           <w:lang w:val="id-ID"/>
         </w:rPr>
         <w:t xml:space="preserve"> Rinci Kelas</w:t>
+      </w:r>
+    </w:p>
+    <w:p>
+      <w:r>
+        <w:t>Dilampirkan bersama dokumen softcopy di olympia</w:t>
       </w:r>
     </w:p>
     <w:sectPr>
@@ -9781,42 +9692,65 @@
     <w:pPr>
       <w:pStyle w:val="Footer"/>
       <w:rPr>
+        <w:i/>
         <w:sz w:val="20"/>
+        <w:lang w:val="id-ID"/>
       </w:rPr>
     </w:pPr>
     <w:r>
       <w:rPr>
         <w:sz w:val="20"/>
-        <w:lang w:val="id-ID"/>
       </w:rPr>
-      <w:fldChar w:fldCharType="begin"/>
-    </w:r>
-    <w:r>
-      <w:rPr>
-        <w:sz w:val="20"/>
-        <w:lang w:val="id-ID"/>
-      </w:rPr>
-      <w:instrText xml:space="preserve"> FILENAME   \* MERGEFORMAT </w:instrText>
-    </w:r>
-    <w:r>
-      <w:rPr>
-        <w:sz w:val="20"/>
-        <w:lang w:val="id-ID"/>
-      </w:rPr>
-      <w:fldChar w:fldCharType="separate"/>
-    </w:r>
-    <w:r>
-      <w:rPr>
-        <w:sz w:val="20"/>
-        <w:lang w:val="id-ID"/>
-      </w:rPr>
-      <w:fldChar w:fldCharType="end"/>
+      <w:t>IF2210 Pemrograman Berorientasi Objek</w:t>
     </w:r>
     <w:r>
       <w:rPr>
         <w:sz w:val="20"/>
       </w:rPr>
-      <w:t>IF2210 Pemrograman Berorientasi Objek</w:t>
+      <w:tab/>
+    </w:r>
+    <w:r>
+      <w:rPr>
+        <w:sz w:val="20"/>
+      </w:rPr>
+      <w:tab/>
+    </w:r>
+    <w:r>
+      <w:rPr>
+        <w:sz w:val="20"/>
+      </w:rPr>
+      <w:tab/>
+    </w:r>
+    <w:r>
+      <w:rPr>
+        <w:sz w:val="20"/>
+      </w:rPr>
+      <w:tab/>
+    </w:r>
+    <w:r>
+      <w:rPr>
+        <w:sz w:val="20"/>
+      </w:rPr>
+      <w:tab/>
+    </w:r>
+    <w:r>
+      <w:rPr>
+        <w:sz w:val="20"/>
+      </w:rPr>
+      <w:tab/>
+    </w:r>
+    <w:r>
+      <w:rPr>
+        <w:sz w:val="20"/>
+      </w:rPr>
+      <w:tab/>
+    </w:r>
+    <w:r>
+      <w:rPr>
+        <w:i/>
+        <w:sz w:val="20"/>
+      </w:rPr>
+      <w:t>Dokumen 1 dari 2</w:t>
     </w:r>
   </w:p>
   <w:p>
@@ -9833,6 +9767,12 @@
         <w:sz w:val="20"/>
       </w:rPr>
       <w:t>Kelompok 40 – Binary Zoo</w:t>
+    </w:r>
+    <w:r>
+      <w:rPr>
+        <w:sz w:val="20"/>
+      </w:rPr>
+      <w:t xml:space="preserve"> (Leftovers)</w:t>
     </w:r>
     <w:r>
       <w:rPr>
@@ -9915,7 +9855,7 @@
         <w:sz w:val="20"/>
         <w:lang w:val="id-ID"/>
       </w:rPr>
-      <w:t>8</w:t>
+      <w:t>5</w:t>
     </w:r>
     <w:r>
       <w:rPr>
@@ -10030,25 +9970,7 @@
       <w:rPr>
         <w:lang w:val="id-ID"/>
       </w:rPr>
-      <w:t xml:space="preserve">Analisis dan </w:t>
-    </w:r>
-    <w:r>
-      <w:rPr>
-        <w:lang w:val="id-ID"/>
-      </w:rPr>
-      <w:t xml:space="preserve">Rencana Implementasi Tugas </w:t>
-    </w:r>
-    <w:r>
-      <w:rPr>
-        <w:lang w:val="id-ID"/>
-      </w:rPr>
-      <w:t>Terjemahan Aplikasi CPP ke</w:t>
-    </w:r>
-    <w:r>
-      <w:rPr>
-        <w:lang w:val="id-ID"/>
-      </w:rPr>
-      <w:t xml:space="preserve"> JAVA</w:t>
+      <w:t>Analisis dan Rencana Implementasi Tugas Terjemahan Aplikasi CPP ke JAVA</w:t>
     </w:r>
   </w:p>
 </w:hdr>

</xml_diff>

<commit_message>
Dokumen Log sama Dokumentasi lagi
</commit_message>
<xml_diff>
--- a/Docs/Final/IF2210_Dokumentasi_Binary Zoo_40.docx
+++ b/Docs/Final/IF2210_Dokumentasi_Binary Zoo_40.docx
@@ -1201,8 +1201,6 @@
             <w:r>
               <w:t>Driver</w:t>
             </w:r>
-            <w:bookmarkStart w:id="0" w:name="_GoBack"/>
-            <w:bookmarkEnd w:id="0"/>
           </w:p>
         </w:tc>
         <w:tc>
@@ -1774,6 +1772,7 @@
         <w:t>Versi VZ03</w:t>
       </w:r>
     </w:p>
+    <w:p/>
     <w:tbl>
       <w:tblPr>
         <w:tblStyle w:val="TableGrid"/>
@@ -3990,6 +3989,7 @@
               <w:rPr>
                 <w:szCs w:val="22"/>
               </w:rPr>
+              <w:lastRenderedPageBreak/>
               <w:t>cell.</w:t>
             </w:r>
             <w:r>
@@ -5173,6 +5173,8 @@
       <w:r>
         <w:t xml:space="preserve"> dengan method untuk memungkinkan pengubahan habitat hewan amfibi.</w:t>
       </w:r>
+      <w:bookmarkStart w:id="0" w:name="_GoBack"/>
+      <w:bookmarkEnd w:id="0"/>
     </w:p>
     <w:p>
       <w:pPr>
@@ -6984,6 +6986,7 @@
                 <w:sz w:val="22"/>
                 <w:szCs w:val="22"/>
               </w:rPr>
+              <w:lastRenderedPageBreak/>
               <w:t>VZ03</w:t>
             </w:r>
           </w:p>
@@ -7024,7 +7027,6 @@
                 <w:sz w:val="22"/>
                 <w:szCs w:val="22"/>
               </w:rPr>
-              <w:lastRenderedPageBreak/>
               <w:t>Package</w:t>
             </w:r>
           </w:p>
@@ -9855,7 +9857,7 @@
         <w:sz w:val="20"/>
         <w:lang w:val="id-ID"/>
       </w:rPr>
-      <w:t>5</w:t>
+      <w:t>6</w:t>
     </w:r>
     <w:r>
       <w:rPr>

</xml_diff>